<commit_message>
added google jib plugin
</commit_message>
<xml_diff>
--- a/Section-4-Deployment_Portability_Scalability_Docker.docx
+++ b/Section-4-Deployment_Portability_Scalability_Docker.docx
@@ -2303,7 +2303,6 @@
         </w:rPr>
         <w:t xml:space="preserve"> and they </w:t>
       </w:r>
-      <w:proofErr w:type="spellStart"/>
       <w:proofErr w:type="gramStart"/>
       <w:r>
         <w:rPr>
@@ -2323,7 +2322,6 @@
         </w:rPr>
         <w:t>t</w:t>
       </w:r>
-      <w:proofErr w:type="spellEnd"/>
       <w:proofErr w:type="gramEnd"/>
       <w:r>
         <w:rPr>
@@ -3103,59 +3101,8 @@
           <w:lang w:eastAsia="en-IN"/>
           <w14:ligatures w14:val="none"/>
         </w:rPr>
-        <w:t xml:space="preserve"> do, suppose I have three micro services like </w:t>
-      </w:r>
-      <w:proofErr w:type="spellStart"/>
-      <w:r>
-        <w:rPr>
-          <w:rFonts w:eastAsia="Times New Roman" w:cstheme="minorHAnsi"/>
-          <w:kern w:val="0"/>
-          <w:lang w:eastAsia="en-IN"/>
-          <w14:ligatures w14:val="none"/>
-        </w:rPr>
-        <w:t>AccountService</w:t>
-      </w:r>
-      <w:proofErr w:type="spellEnd"/>
-      <w:r>
-        <w:rPr>
-          <w:rFonts w:eastAsia="Times New Roman" w:cstheme="minorHAnsi"/>
-          <w:kern w:val="0"/>
-          <w:lang w:eastAsia="en-IN"/>
-          <w14:ligatures w14:val="none"/>
-        </w:rPr>
-        <w:t xml:space="preserve">, </w:t>
-      </w:r>
-      <w:proofErr w:type="spellStart"/>
-      <w:r>
-        <w:rPr>
-          <w:rFonts w:eastAsia="Times New Roman" w:cstheme="minorHAnsi"/>
-          <w:kern w:val="0"/>
-          <w:lang w:eastAsia="en-IN"/>
-          <w14:ligatures w14:val="none"/>
-        </w:rPr>
-        <w:t>LoanService</w:t>
-      </w:r>
-      <w:proofErr w:type="spellEnd"/>
-      <w:r>
-        <w:rPr>
-          <w:rFonts w:eastAsia="Times New Roman" w:cstheme="minorHAnsi"/>
-          <w:kern w:val="0"/>
-          <w:lang w:eastAsia="en-IN"/>
-          <w14:ligatures w14:val="none"/>
-        </w:rPr>
-        <w:t xml:space="preserve"> and </w:t>
-      </w:r>
-      <w:proofErr w:type="spellStart"/>
-      <w:r>
-        <w:rPr>
-          <w:rFonts w:eastAsia="Times New Roman" w:cstheme="minorHAnsi"/>
-          <w:kern w:val="0"/>
-          <w:lang w:eastAsia="en-IN"/>
-          <w14:ligatures w14:val="none"/>
-        </w:rPr>
-        <w:t>CardService</w:t>
-      </w:r>
-      <w:proofErr w:type="spellEnd"/>
+        <w:t xml:space="preserve"> do, suppose I have three micro services like AccountService, LoanService and CardService</w:t>
+      </w:r>
       <w:r>
         <w:rPr>
           <w:rFonts w:eastAsia="Times New Roman" w:cstheme="minorHAnsi"/>
@@ -3192,27 +3139,7 @@
           <w:lang w:eastAsia="en-IN"/>
           <w14:ligatures w14:val="none"/>
         </w:rPr>
-        <w:t xml:space="preserve"> for </w:t>
-      </w:r>
-      <w:proofErr w:type="spellStart"/>
-      <w:r>
-        <w:rPr>
-          <w:rFonts w:eastAsia="Times New Roman" w:cstheme="minorHAnsi"/>
-          <w:kern w:val="0"/>
-          <w:lang w:eastAsia="en-IN"/>
-          <w14:ligatures w14:val="none"/>
-        </w:rPr>
-        <w:t>AccountService</w:t>
-      </w:r>
-      <w:proofErr w:type="spellEnd"/>
-      <w:r>
-        <w:rPr>
-          <w:rFonts w:eastAsia="Times New Roman" w:cstheme="minorHAnsi"/>
-          <w:kern w:val="0"/>
-          <w:lang w:eastAsia="en-IN"/>
-          <w14:ligatures w14:val="none"/>
-        </w:rPr>
-        <w:t xml:space="preserve"> I may need </w:t>
+        <w:t xml:space="preserve"> for AccountService I may need </w:t>
       </w:r>
       <w:r>
         <w:rPr>
@@ -3398,45 +3325,14 @@
         </w:rPr>
         <w:t xml:space="preserve"> </w:t>
       </w:r>
-      <w:proofErr w:type="spellStart"/>
-      <w:r>
-        <w:rPr>
-          <w:rFonts w:eastAsia="Times New Roman" w:cstheme="minorHAnsi"/>
-          <w:kern w:val="0"/>
-          <w:lang w:eastAsia="en-IN"/>
-          <w14:ligatures w14:val="none"/>
-        </w:rPr>
-        <w:t>LoanService</w:t>
-      </w:r>
-      <w:proofErr w:type="spellEnd"/>
-      <w:r>
-        <w:rPr>
-          <w:rFonts w:eastAsia="Times New Roman" w:cstheme="minorHAnsi"/>
-          <w:kern w:val="0"/>
-          <w:lang w:eastAsia="en-IN"/>
-          <w14:ligatures w14:val="none"/>
-        </w:rPr>
-        <w:t xml:space="preserve"> and </w:t>
-      </w:r>
-      <w:proofErr w:type="spellStart"/>
-      <w:r>
-        <w:rPr>
-          <w:rFonts w:eastAsia="Times New Roman" w:cstheme="minorHAnsi"/>
-          <w:kern w:val="0"/>
-          <w:lang w:eastAsia="en-IN"/>
-          <w14:ligatures w14:val="none"/>
-        </w:rPr>
-        <w:t>CardService</w:t>
-      </w:r>
-      <w:proofErr w:type="spellEnd"/>
-      <w:r>
-        <w:rPr>
-          <w:rFonts w:eastAsia="Times New Roman" w:cstheme="minorHAnsi"/>
-          <w:kern w:val="0"/>
-          <w:lang w:eastAsia="en-IN"/>
-          <w14:ligatures w14:val="none"/>
-        </w:rPr>
-        <w:t>.</w:t>
+      <w:r>
+        <w:rPr>
+          <w:rFonts w:eastAsia="Times New Roman" w:cstheme="minorHAnsi"/>
+          <w:kern w:val="0"/>
+          <w:lang w:eastAsia="en-IN"/>
+          <w14:ligatures w14:val="none"/>
+        </w:rPr>
+        <w:t>LoanService and CardService.</w:t>
       </w:r>
     </w:p>
     <w:p>
@@ -4123,59 +4019,8 @@
           <w:lang w:eastAsia="en-IN"/>
           <w14:ligatures w14:val="none"/>
         </w:rPr>
-        <w:t xml:space="preserve">And similarly, you may think like why can't I deploy </w:t>
-      </w:r>
-      <w:proofErr w:type="spellStart"/>
-      <w:r>
-        <w:rPr>
-          <w:rFonts w:eastAsia="Times New Roman" w:cstheme="minorHAnsi"/>
-          <w:kern w:val="0"/>
-          <w:lang w:eastAsia="en-IN"/>
-          <w14:ligatures w14:val="none"/>
-        </w:rPr>
-        <w:t>AccountService</w:t>
-      </w:r>
-      <w:proofErr w:type="spellEnd"/>
-      <w:r>
-        <w:rPr>
-          <w:rFonts w:eastAsia="Times New Roman" w:cstheme="minorHAnsi"/>
-          <w:kern w:val="0"/>
-          <w:lang w:eastAsia="en-IN"/>
-          <w14:ligatures w14:val="none"/>
-        </w:rPr>
-        <w:t xml:space="preserve">, </w:t>
-      </w:r>
-      <w:proofErr w:type="spellStart"/>
-      <w:r>
-        <w:rPr>
-          <w:rFonts w:eastAsia="Times New Roman" w:cstheme="minorHAnsi"/>
-          <w:kern w:val="0"/>
-          <w:lang w:eastAsia="en-IN"/>
-          <w14:ligatures w14:val="none"/>
-        </w:rPr>
-        <w:t>LoanService</w:t>
-      </w:r>
-      <w:proofErr w:type="spellEnd"/>
-      <w:r>
-        <w:rPr>
-          <w:rFonts w:eastAsia="Times New Roman" w:cstheme="minorHAnsi"/>
-          <w:kern w:val="0"/>
-          <w:lang w:eastAsia="en-IN"/>
-          <w14:ligatures w14:val="none"/>
-        </w:rPr>
-        <w:t xml:space="preserve"> and </w:t>
-      </w:r>
-      <w:proofErr w:type="spellStart"/>
-      <w:r>
-        <w:rPr>
-          <w:rFonts w:eastAsia="Times New Roman" w:cstheme="minorHAnsi"/>
-          <w:kern w:val="0"/>
-          <w:lang w:eastAsia="en-IN"/>
-          <w14:ligatures w14:val="none"/>
-        </w:rPr>
-        <w:t>CardService</w:t>
-      </w:r>
-      <w:proofErr w:type="spellEnd"/>
+        <w:t>And similarly, you may think like why can't I deploy AccountService, LoanService and CardService</w:t>
+      </w:r>
       <w:r>
         <w:rPr>
           <w:rFonts w:eastAsia="Times New Roman" w:cstheme="minorHAnsi"/>
@@ -4462,59 +4307,8 @@
           <w:lang w:eastAsia="en-IN"/>
           <w14:ligatures w14:val="none"/>
         </w:rPr>
-        <w:t xml:space="preserve">Like if you try to restart your virtual machine, all your </w:t>
-      </w:r>
-      <w:proofErr w:type="spellStart"/>
-      <w:r>
-        <w:rPr>
-          <w:rFonts w:eastAsia="Times New Roman" w:cstheme="minorHAnsi"/>
-          <w:kern w:val="0"/>
-          <w:lang w:eastAsia="en-IN"/>
-          <w14:ligatures w14:val="none"/>
-        </w:rPr>
-        <w:t>AccountService</w:t>
-      </w:r>
-      <w:proofErr w:type="spellEnd"/>
-      <w:r>
-        <w:rPr>
-          <w:rFonts w:eastAsia="Times New Roman" w:cstheme="minorHAnsi"/>
-          <w:kern w:val="0"/>
-          <w:lang w:eastAsia="en-IN"/>
-          <w14:ligatures w14:val="none"/>
-        </w:rPr>
-        <w:t xml:space="preserve">, </w:t>
-      </w:r>
-      <w:proofErr w:type="spellStart"/>
-      <w:r>
-        <w:rPr>
-          <w:rFonts w:eastAsia="Times New Roman" w:cstheme="minorHAnsi"/>
-          <w:kern w:val="0"/>
-          <w:lang w:eastAsia="en-IN"/>
-          <w14:ligatures w14:val="none"/>
-        </w:rPr>
-        <w:t>LoanService</w:t>
-      </w:r>
-      <w:proofErr w:type="spellEnd"/>
-      <w:r>
-        <w:rPr>
-          <w:rFonts w:eastAsia="Times New Roman" w:cstheme="minorHAnsi"/>
-          <w:kern w:val="0"/>
-          <w:lang w:eastAsia="en-IN"/>
-          <w14:ligatures w14:val="none"/>
-        </w:rPr>
-        <w:t xml:space="preserve"> and </w:t>
-      </w:r>
-      <w:proofErr w:type="spellStart"/>
-      <w:r>
-        <w:rPr>
-          <w:rFonts w:eastAsia="Times New Roman" w:cstheme="minorHAnsi"/>
-          <w:kern w:val="0"/>
-          <w:lang w:eastAsia="en-IN"/>
-          <w14:ligatures w14:val="none"/>
-        </w:rPr>
-        <w:t>CardService</w:t>
-      </w:r>
-      <w:proofErr w:type="spellEnd"/>
+        <w:t>Like if you try to restart your virtual machine, all your AccountService, LoanService and CardService</w:t>
+      </w:r>
       <w:r>
         <w:rPr>
           <w:rFonts w:eastAsia="Times New Roman" w:cstheme="minorHAnsi"/>
@@ -4595,27 +4389,7 @@
           <w:lang w:eastAsia="en-IN"/>
           <w14:ligatures w14:val="none"/>
         </w:rPr>
-        <w:t xml:space="preserve"> number of </w:t>
-      </w:r>
-      <w:proofErr w:type="spellStart"/>
-      <w:r>
-        <w:rPr>
-          <w:rFonts w:eastAsia="Times New Roman" w:cstheme="minorHAnsi"/>
-          <w:kern w:val="0"/>
-          <w:lang w:eastAsia="en-IN"/>
-          <w14:ligatures w14:val="none"/>
-        </w:rPr>
-        <w:t>AccountService</w:t>
-      </w:r>
-      <w:proofErr w:type="spellEnd"/>
-      <w:r>
-        <w:rPr>
-          <w:rFonts w:eastAsia="Times New Roman" w:cstheme="minorHAnsi"/>
-          <w:kern w:val="0"/>
-          <w:lang w:eastAsia="en-IN"/>
-          <w14:ligatures w14:val="none"/>
-        </w:rPr>
-        <w:t xml:space="preserve"> instances</w:t>
+        <w:t xml:space="preserve"> number of AccountService instances</w:t>
       </w:r>
       <w:r>
         <w:rPr>
@@ -5394,67 +5168,7 @@
           <w:lang w:eastAsia="en-IN"/>
           <w14:ligatures w14:val="none"/>
         </w:rPr>
-        <w:t xml:space="preserve">And inside these containers you can deploy </w:t>
-      </w:r>
-      <w:proofErr w:type="spellStart"/>
-      <w:r>
-        <w:rPr>
-          <w:rFonts w:eastAsia="Times New Roman" w:cstheme="minorHAnsi"/>
-          <w:kern w:val="0"/>
-          <w:lang w:eastAsia="en-IN"/>
-          <w14:ligatures w14:val="none"/>
-        </w:rPr>
-        <w:t>AccountService</w:t>
-      </w:r>
-      <w:proofErr w:type="spellEnd"/>
-      <w:r>
-        <w:rPr>
-          <w:rFonts w:eastAsia="Times New Roman" w:cstheme="minorHAnsi"/>
-          <w:kern w:val="0"/>
-          <w:lang w:eastAsia="en-IN"/>
-          <w14:ligatures w14:val="none"/>
-        </w:rPr>
-        <w:t xml:space="preserve">, </w:t>
-      </w:r>
-      <w:proofErr w:type="spellStart"/>
-      <w:r>
-        <w:rPr>
-          <w:rFonts w:eastAsia="Times New Roman" w:cstheme="minorHAnsi"/>
-          <w:kern w:val="0"/>
-          <w:lang w:eastAsia="en-IN"/>
-          <w14:ligatures w14:val="none"/>
-        </w:rPr>
-        <w:t>LoanService</w:t>
-      </w:r>
-      <w:proofErr w:type="spellEnd"/>
-      <w:r>
-        <w:rPr>
-          <w:rFonts w:eastAsia="Times New Roman" w:cstheme="minorHAnsi"/>
-          <w:kern w:val="0"/>
-          <w:lang w:eastAsia="en-IN"/>
-          <w14:ligatures w14:val="none"/>
-        </w:rPr>
-        <w:t xml:space="preserve"> and </w:t>
-      </w:r>
-      <w:proofErr w:type="spellStart"/>
-      <w:r>
-        <w:rPr>
-          <w:rFonts w:eastAsia="Times New Roman" w:cstheme="minorHAnsi"/>
-          <w:kern w:val="0"/>
-          <w:lang w:eastAsia="en-IN"/>
-          <w14:ligatures w14:val="none"/>
-        </w:rPr>
-        <w:t>CardService</w:t>
-      </w:r>
-      <w:proofErr w:type="spellEnd"/>
-      <w:r>
-        <w:rPr>
-          <w:rFonts w:eastAsia="Times New Roman" w:cstheme="minorHAnsi"/>
-          <w:kern w:val="0"/>
-          <w:lang w:eastAsia="en-IN"/>
-          <w14:ligatures w14:val="none"/>
-        </w:rPr>
-        <w:t>.</w:t>
+        <w:t>And inside these containers you can deploy AccountService, LoanService and CardService.</w:t>
       </w:r>
     </w:p>
     <w:p>
@@ -9520,7 +9234,6 @@
         </w:rPr>
         <w:t xml:space="preserve"> and </w:t>
       </w:r>
-      <w:proofErr w:type="spellStart"/>
       <w:r>
         <w:rPr>
           <w:rFonts w:eastAsia="Times New Roman" w:cstheme="minorHAnsi"/>
@@ -9532,7 +9245,6 @@
         </w:rPr>
         <w:t>cgroups</w:t>
       </w:r>
-      <w:proofErr w:type="spellEnd"/>
       <w:r>
         <w:rPr>
           <w:rFonts w:eastAsia="Times New Roman" w:cstheme="minorHAnsi"/>
@@ -10318,7 +10030,6 @@
         </w:rPr>
         <w:t xml:space="preserve"> try to understand what are these </w:t>
       </w:r>
-      <w:proofErr w:type="spellStart"/>
       <w:r>
         <w:rPr>
           <w:rFonts w:eastAsia="Times New Roman" w:cstheme="minorHAnsi"/>
@@ -10333,46 +10044,25 @@
         </w:rPr>
         <w:t>cgroups</w:t>
       </w:r>
-      <w:proofErr w:type="spellEnd"/>
-    </w:p>
-    <w:p>
-      <w:pPr>
-        <w:pStyle w:val="NoSpacing"/>
-        <w:rPr>
-          <w:rFonts w:eastAsia="Times New Roman" w:cstheme="minorHAnsi"/>
-          <w:kern w:val="0"/>
-          <w:lang w:eastAsia="en-IN"/>
-          <w14:ligatures w14:val="none"/>
-        </w:rPr>
-      </w:pPr>
-      <w:r>
-        <w:rPr>
-          <w:rFonts w:eastAsia="Times New Roman" w:cstheme="minorHAnsi"/>
-          <w:kern w:val="0"/>
-          <w:lang w:eastAsia="en-IN"/>
-          <w14:ligatures w14:val="none"/>
-        </w:rPr>
-        <w:t xml:space="preserve">The </w:t>
-      </w:r>
-      <w:proofErr w:type="spellStart"/>
-      <w:r>
-        <w:rPr>
-          <w:rFonts w:eastAsia="Times New Roman" w:cstheme="minorHAnsi"/>
-          <w:kern w:val="0"/>
-          <w:lang w:eastAsia="en-IN"/>
-          <w14:ligatures w14:val="none"/>
-        </w:rPr>
-        <w:t>cgroups</w:t>
-      </w:r>
-      <w:proofErr w:type="spellEnd"/>
-      <w:r>
-        <w:rPr>
-          <w:rFonts w:eastAsia="Times New Roman" w:cstheme="minorHAnsi"/>
-          <w:kern w:val="0"/>
-          <w:lang w:eastAsia="en-IN"/>
-          <w14:ligatures w14:val="none"/>
-        </w:rPr>
-        <w:t xml:space="preserve"> </w:t>
+    </w:p>
+    <w:p>
+      <w:pPr>
+        <w:pStyle w:val="NoSpacing"/>
+        <w:rPr>
+          <w:rFonts w:eastAsia="Times New Roman" w:cstheme="minorHAnsi"/>
+          <w:kern w:val="0"/>
+          <w:lang w:eastAsia="en-IN"/>
+          <w14:ligatures w14:val="none"/>
+        </w:rPr>
+      </w:pPr>
+      <w:r>
+        <w:rPr>
+          <w:rFonts w:eastAsia="Times New Roman" w:cstheme="minorHAnsi"/>
+          <w:kern w:val="0"/>
+          <w:lang w:eastAsia="en-IN"/>
+          <w14:ligatures w14:val="none"/>
+        </w:rPr>
+        <w:t xml:space="preserve">The cgroups </w:t>
       </w:r>
       <w:r>
         <w:rPr>
@@ -11483,21 +11173,7 @@
         <w:rPr>
           <w:rFonts w:cstheme="minorHAnsi"/>
         </w:rPr>
-        <w:t xml:space="preserve">, the founder of Docker, utilizes these powerful features of </w:t>
-      </w:r>
-      <w:proofErr w:type="spellStart"/>
-      <w:r>
-        <w:rPr>
-          <w:rFonts w:cstheme="minorHAnsi"/>
-        </w:rPr>
-        <w:t>linux</w:t>
-      </w:r>
-      <w:proofErr w:type="spellEnd"/>
-      <w:r>
-        <w:rPr>
-          <w:rFonts w:cstheme="minorHAnsi"/>
-        </w:rPr>
-        <w:t xml:space="preserve"> </w:t>
+        <w:t xml:space="preserve">, the founder of Docker, utilizes these powerful features of linux </w:t>
       </w:r>
       <w:r>
         <w:rPr>
@@ -11694,21 +11370,7 @@
         <w:rPr>
           <w:rFonts w:cstheme="minorHAnsi"/>
         </w:rPr>
-        <w:t xml:space="preserve">3. IPC Namespace: Managing access to IPC resources (IPC: </w:t>
-      </w:r>
-      <w:proofErr w:type="spellStart"/>
-      <w:r>
-        <w:rPr>
-          <w:rFonts w:cstheme="minorHAnsi"/>
-        </w:rPr>
-        <w:t>InterProcess</w:t>
-      </w:r>
-      <w:proofErr w:type="spellEnd"/>
-      <w:r>
-        <w:rPr>
-          <w:rFonts w:cstheme="minorHAnsi"/>
-        </w:rPr>
-        <w:t xml:space="preserve"> Communication)</w:t>
+        <w:t>3. IPC Namespace: Managing access to IPC resources (IPC: InterProcess Communication)</w:t>
       </w:r>
     </w:p>
     <w:p>
@@ -11848,35 +11510,7 @@
         <w:rPr>
           <w:rFonts w:cstheme="minorHAnsi"/>
         </w:rPr>
-        <w:t xml:space="preserve">General Process Sharing: Processes can see the </w:t>
-      </w:r>
-      <w:proofErr w:type="spellStart"/>
-      <w:r>
-        <w:rPr>
-          <w:rFonts w:cstheme="minorHAnsi"/>
-        </w:rPr>
-        <w:t>userIDs</w:t>
-      </w:r>
-      <w:proofErr w:type="spellEnd"/>
-      <w:r>
-        <w:rPr>
-          <w:rFonts w:cstheme="minorHAnsi"/>
-        </w:rPr>
-        <w:t xml:space="preserve"> and </w:t>
-      </w:r>
-      <w:proofErr w:type="spellStart"/>
-      <w:r>
-        <w:rPr>
-          <w:rFonts w:cstheme="minorHAnsi"/>
-        </w:rPr>
-        <w:t>groupIDs</w:t>
-      </w:r>
-      <w:proofErr w:type="spellEnd"/>
-      <w:r>
-        <w:rPr>
-          <w:rFonts w:cstheme="minorHAnsi"/>
-        </w:rPr>
-        <w:t xml:space="preserve"> of other processes in same namespaces.</w:t>
+        <w:t>General Process Sharing: Processes can see the userIDs and groupIDs of other processes in same namespaces.</w:t>
       </w:r>
     </w:p>
     <w:p>
@@ -12426,35 +12060,7 @@
         <w:rPr>
           <w:rFonts w:cstheme="minorHAnsi"/>
         </w:rPr>
-        <w:t xml:space="preserve"> </w:t>
-      </w:r>
-      <w:proofErr w:type="spellStart"/>
-      <w:r>
-        <w:rPr>
-          <w:rFonts w:cstheme="minorHAnsi"/>
-        </w:rPr>
-        <w:t>pid</w:t>
-      </w:r>
-      <w:proofErr w:type="spellEnd"/>
-      <w:r>
-        <w:rPr>
-          <w:rFonts w:cstheme="minorHAnsi"/>
-        </w:rPr>
-        <w:t xml:space="preserve"> were in actual the </w:t>
-      </w:r>
-      <w:proofErr w:type="spellStart"/>
-      <w:r>
-        <w:rPr>
-          <w:rFonts w:cstheme="minorHAnsi"/>
-        </w:rPr>
-        <w:t>pid</w:t>
-      </w:r>
-      <w:proofErr w:type="spellEnd"/>
-      <w:r>
-        <w:rPr>
-          <w:rFonts w:cstheme="minorHAnsi"/>
-        </w:rPr>
-        <w:t xml:space="preserve"> of the container. As soon as we kill that </w:t>
+        <w:t xml:space="preserve"> pid were in actual the pid of the container. As soon as we kill that </w:t>
       </w:r>
       <w:proofErr w:type="gramStart"/>
       <w:r>
@@ -12598,7 +12204,6 @@
           <w:rFonts w:cstheme="minorHAnsi"/>
         </w:rPr>
       </w:pPr>
-      <w:proofErr w:type="spellStart"/>
       <w:r>
         <w:rPr>
           <w:rStyle w:val="HTMLCode"/>
@@ -12609,7 +12214,6 @@
         </w:rPr>
         <w:t>lsns</w:t>
       </w:r>
-      <w:proofErr w:type="spellEnd"/>
     </w:p>
     <w:p>
       <w:pPr>
@@ -12731,21 +12335,7 @@
         <w:rPr>
           <w:rFonts w:cstheme="minorHAnsi"/>
         </w:rPr>
-        <w:t xml:space="preserve">command on the terminal, we can get the new bash which can be proved by seeing in </w:t>
-      </w:r>
-      <w:proofErr w:type="spellStart"/>
-      <w:r>
-        <w:rPr>
-          <w:rFonts w:cstheme="minorHAnsi"/>
-        </w:rPr>
-        <w:t>pids</w:t>
-      </w:r>
-      <w:proofErr w:type="spellEnd"/>
-      <w:r>
-        <w:rPr>
-          <w:rFonts w:cstheme="minorHAnsi"/>
-        </w:rPr>
-        <w:t xml:space="preserve"> that a new </w:t>
+        <w:t xml:space="preserve">command on the terminal, we can get the new bash which can be proved by seeing in pids that a new </w:t>
       </w:r>
       <w:r>
         <w:rPr>
@@ -12848,7 +12438,6 @@
         </w:rPr>
         <w:t xml:space="preserve">We can now give separate namespaces to this process of ID 36174 using the command </w:t>
       </w:r>
-      <w:proofErr w:type="spellStart"/>
       <w:r>
         <w:rPr>
           <w:rStyle w:val="HTMLCode"/>
@@ -12859,7 +12448,6 @@
         </w:rPr>
         <w:t>nsenter</w:t>
       </w:r>
-      <w:proofErr w:type="spellEnd"/>
       <w:r>
         <w:rPr>
           <w:rFonts w:cstheme="minorHAnsi"/>
@@ -12957,7 +12545,6 @@
         </w:rPr>
         <w:t xml:space="preserve">Now we can see that we get the new IP of the container without using any docker command. </w:t>
       </w:r>
-      <w:proofErr w:type="spellStart"/>
       <w:r>
         <w:rPr>
           <w:rStyle w:val="HTMLCode"/>
@@ -12965,37 +12552,7 @@
           <w:sz w:val="22"/>
           <w:szCs w:val="22"/>
         </w:rPr>
-        <w:t>nsenter</w:t>
-      </w:r>
-      <w:proofErr w:type="spellEnd"/>
-      <w:r>
-        <w:rPr>
-          <w:rStyle w:val="HTMLCode"/>
-          <w:rFonts w:asciiTheme="minorHAnsi" w:eastAsiaTheme="minorHAnsi" w:hAnsiTheme="minorHAnsi" w:cstheme="minorHAnsi"/>
-          <w:sz w:val="22"/>
-          <w:szCs w:val="22"/>
-        </w:rPr>
-        <w:t xml:space="preserve"> -t &lt;target </w:t>
-      </w:r>
-      <w:proofErr w:type="spellStart"/>
-      <w:r>
-        <w:rPr>
-          <w:rStyle w:val="HTMLCode"/>
-          <w:rFonts w:asciiTheme="minorHAnsi" w:eastAsiaTheme="minorHAnsi" w:hAnsiTheme="minorHAnsi" w:cstheme="minorHAnsi"/>
-          <w:sz w:val="22"/>
-          <w:szCs w:val="22"/>
-        </w:rPr>
-        <w:t>pid</w:t>
-      </w:r>
-      <w:proofErr w:type="spellEnd"/>
-      <w:r>
-        <w:rPr>
-          <w:rStyle w:val="HTMLCode"/>
-          <w:rFonts w:asciiTheme="minorHAnsi" w:eastAsiaTheme="minorHAnsi" w:hAnsiTheme="minorHAnsi" w:cstheme="minorHAnsi"/>
-          <w:sz w:val="22"/>
-          <w:szCs w:val="22"/>
-        </w:rPr>
-        <w:t>&gt; &lt;option for target ns&gt;</w:t>
+        <w:t>nsenter -t &lt;target pid&gt; &lt;option for target ns&gt;</w:t>
       </w:r>
       <w:r>
         <w:rPr>
@@ -13126,7 +12683,6 @@
         </w:rPr>
         <w:t xml:space="preserve">Now with the command </w:t>
       </w:r>
-      <w:proofErr w:type="spellStart"/>
       <w:r>
         <w:rPr>
           <w:rStyle w:val="HTMLCode"/>
@@ -13134,37 +12690,7 @@
           <w:sz w:val="22"/>
           <w:szCs w:val="22"/>
         </w:rPr>
-        <w:t>nsenter</w:t>
-      </w:r>
-      <w:proofErr w:type="spellEnd"/>
-      <w:r>
-        <w:rPr>
-          <w:rStyle w:val="HTMLCode"/>
-          <w:rFonts w:asciiTheme="minorHAnsi" w:eastAsiaTheme="minorHAnsi" w:hAnsiTheme="minorHAnsi" w:cstheme="minorHAnsi"/>
-          <w:sz w:val="22"/>
-          <w:szCs w:val="22"/>
-        </w:rPr>
-        <w:t xml:space="preserve"> -t &lt;target </w:t>
-      </w:r>
-      <w:proofErr w:type="spellStart"/>
-      <w:r>
-        <w:rPr>
-          <w:rStyle w:val="HTMLCode"/>
-          <w:rFonts w:asciiTheme="minorHAnsi" w:eastAsiaTheme="minorHAnsi" w:hAnsiTheme="minorHAnsi" w:cstheme="minorHAnsi"/>
-          <w:sz w:val="22"/>
-          <w:szCs w:val="22"/>
-        </w:rPr>
-        <w:t>ip</w:t>
-      </w:r>
-      <w:proofErr w:type="spellEnd"/>
-      <w:r>
-        <w:rPr>
-          <w:rStyle w:val="HTMLCode"/>
-          <w:rFonts w:asciiTheme="minorHAnsi" w:eastAsiaTheme="minorHAnsi" w:hAnsiTheme="minorHAnsi" w:cstheme="minorHAnsi"/>
-          <w:sz w:val="22"/>
-          <w:szCs w:val="22"/>
-        </w:rPr>
-        <w:t>&gt; -</w:t>
+        <w:t>nsenter -t &lt;target ip&gt; -</w:t>
       </w:r>
       <w:proofErr w:type="gramStart"/>
       <w:r>
@@ -13295,7 +12821,6 @@
           <w:u w:val="single"/>
         </w:rPr>
       </w:pPr>
-      <w:proofErr w:type="spellStart"/>
       <w:r>
         <w:rPr>
           <w:rStyle w:val="Strong"/>
@@ -13309,7 +12834,6 @@
         </w:rPr>
         <w:t>Cgroups</w:t>
       </w:r>
-      <w:proofErr w:type="spellEnd"/>
     </w:p>
     <w:p>
       <w:pPr>
@@ -13344,19 +12868,11 @@
           <w:rFonts w:cstheme="minorHAnsi"/>
         </w:rPr>
       </w:pPr>
-      <w:proofErr w:type="spellStart"/>
-      <w:r>
-        <w:rPr>
-          <w:rFonts w:cstheme="minorHAnsi"/>
-        </w:rPr>
-        <w:t>Cgroups</w:t>
-      </w:r>
-      <w:proofErr w:type="spellEnd"/>
-      <w:r>
-        <w:rPr>
-          <w:rFonts w:cstheme="minorHAnsi"/>
-        </w:rPr>
-        <w:t xml:space="preserve"> (abbreviated from </w:t>
+      <w:r>
+        <w:rPr>
+          <w:rFonts w:cstheme="minorHAnsi"/>
+        </w:rPr>
+        <w:t xml:space="preserve">Cgroups (abbreviated from </w:t>
       </w:r>
       <w:r>
         <w:rPr>
@@ -13662,23 +13178,7 @@
           <w:rFonts w:cstheme="minorHAnsi"/>
           <w:lang w:eastAsia="en-IN"/>
         </w:rPr>
-        <w:t xml:space="preserve">One is Docker client, which is installed on your own operating system like Mac or Window </w:t>
-      </w:r>
-      <w:proofErr w:type="spellStart"/>
-      <w:r>
-        <w:rPr>
-          <w:rFonts w:cstheme="minorHAnsi"/>
-          <w:lang w:eastAsia="en-IN"/>
-        </w:rPr>
-        <w:t>Os</w:t>
-      </w:r>
-      <w:proofErr w:type="spellEnd"/>
-      <w:r>
-        <w:rPr>
-          <w:rFonts w:cstheme="minorHAnsi"/>
-          <w:lang w:eastAsia="en-IN"/>
-        </w:rPr>
-        <w:t>.</w:t>
+        <w:t>One is Docker client, which is installed on your own operating system like Mac or Window Os.</w:t>
       </w:r>
     </w:p>
     <w:p>
@@ -13724,21 +13224,12 @@
         </w:rPr>
         <w:t xml:space="preserve"> </w:t>
       </w:r>
-      <w:proofErr w:type="spellStart"/>
-      <w:r>
-        <w:rPr>
-          <w:rFonts w:cstheme="minorHAnsi"/>
-          <w:lang w:eastAsia="en-IN"/>
-        </w:rPr>
-        <w:t>linux</w:t>
-      </w:r>
-      <w:proofErr w:type="spellEnd"/>
-      <w:r>
-        <w:rPr>
-          <w:rFonts w:cstheme="minorHAnsi"/>
-          <w:lang w:eastAsia="en-IN"/>
-        </w:rPr>
-        <w:t xml:space="preserve"> based virtual machine and the Docker server component is installed inside this Linux virtual machine.</w:t>
+      <w:r>
+        <w:rPr>
+          <w:rFonts w:cstheme="minorHAnsi"/>
+          <w:lang w:eastAsia="en-IN"/>
+        </w:rPr>
+        <w:t>linux based virtual machine and the Docker server component is installed inside this Linux virtual machine.</w:t>
       </w:r>
     </w:p>
     <w:p>
@@ -13837,30 +13328,14 @@
           <w:rFonts w:cstheme="minorHAnsi"/>
           <w:lang w:eastAsia="en-IN"/>
         </w:rPr>
-        <w:t xml:space="preserve">I can </w:t>
-      </w:r>
-      <w:proofErr w:type="spellStart"/>
-      <w:r>
-        <w:rPr>
-          <w:rFonts w:cstheme="minorHAnsi"/>
-          <w:lang w:eastAsia="en-IN"/>
-        </w:rPr>
-        <w:t>al</w:t>
-      </w:r>
-      <w:r>
-        <w:rPr>
-          <w:rFonts w:cstheme="minorHAnsi"/>
-          <w:lang w:eastAsia="en-IN"/>
-        </w:rPr>
-        <w:t>So</w:t>
-      </w:r>
-      <w:proofErr w:type="spellEnd"/>
-      <w:r>
-        <w:rPr>
-          <w:rFonts w:cstheme="minorHAnsi"/>
-          <w:lang w:eastAsia="en-IN"/>
-        </w:rPr>
-        <w:t>,</w:t>
+        <w:t>I can al</w:t>
+      </w:r>
+      <w:r>
+        <w:rPr>
+          <w:rFonts w:cstheme="minorHAnsi"/>
+          <w:lang w:eastAsia="en-IN"/>
+        </w:rPr>
+        <w:t>So,</w:t>
       </w:r>
       <w:r>
         <w:rPr>
@@ -13957,23 +13432,7 @@
           <w:rFonts w:cstheme="minorHAnsi"/>
           <w:lang w:eastAsia="en-IN"/>
         </w:rPr>
-        <w:t xml:space="preserve">The very first one is what is the client details, which is Docker CLI for </w:t>
-      </w:r>
-      <w:proofErr w:type="spellStart"/>
-      <w:r>
-        <w:rPr>
-          <w:rFonts w:cstheme="minorHAnsi"/>
-          <w:lang w:eastAsia="en-IN"/>
-        </w:rPr>
-        <w:t>DockerCLI</w:t>
-      </w:r>
-      <w:proofErr w:type="spellEnd"/>
-      <w:r>
-        <w:rPr>
-          <w:rFonts w:cstheme="minorHAnsi"/>
-          <w:lang w:eastAsia="en-IN"/>
-        </w:rPr>
-        <w:t xml:space="preserve"> or Docker client.</w:t>
+        <w:t>The very first one is what is the client details, which is Docker CLI for DockerCLI or Docker client.</w:t>
       </w:r>
     </w:p>
     <w:p>
@@ -13990,23 +13449,7 @@
           <w:lang w:eastAsia="en-IN"/>
         </w:rPr>
         <w:lastRenderedPageBreak/>
-        <w:t xml:space="preserve">You can see the OS </w:t>
-      </w:r>
-      <w:proofErr w:type="spellStart"/>
-      <w:r>
-        <w:rPr>
-          <w:rFonts w:cstheme="minorHAnsi"/>
-          <w:lang w:eastAsia="en-IN"/>
-        </w:rPr>
-        <w:t>darwin</w:t>
-      </w:r>
-      <w:proofErr w:type="spellEnd"/>
-      <w:r>
-        <w:rPr>
-          <w:rFonts w:cstheme="minorHAnsi"/>
-          <w:lang w:eastAsia="en-IN"/>
-        </w:rPr>
-        <w:t>/arm64, which is inside my Mac operating system.</w:t>
+        <w:t>You can see the OS darwin/arm64, which is inside my Mac operating system.</w:t>
       </w:r>
     </w:p>
     <w:p>
@@ -16814,7 +16257,6 @@
       <w:r>
         <w:t xml:space="preserve">The second approach that we have is </w:t>
       </w:r>
-      <w:proofErr w:type="spellStart"/>
       <w:r>
         <w:rPr>
           <w:b/>
@@ -16822,109 +16264,76 @@
         </w:rPr>
         <w:t>Buildpacks</w:t>
       </w:r>
-      <w:proofErr w:type="spellEnd"/>
-      <w:r>
-        <w:t xml:space="preserve">. With the help of </w:t>
-      </w:r>
-      <w:proofErr w:type="spellStart"/>
-      <w:r>
-        <w:t>Buildpacks</w:t>
-      </w:r>
-      <w:proofErr w:type="spellEnd"/>
+      <w:r>
+        <w:t>. With the help of Buildpacks,</w:t>
+      </w:r>
+    </w:p>
+    <w:p>
+      <w:pPr>
+        <w:pStyle w:val="NoSpacing"/>
+      </w:pPr>
+      <w:r>
+        <w:t xml:space="preserve">we </w:t>
+      </w:r>
+      <w:r>
+        <w:t>do not</w:t>
+      </w:r>
+      <w:r>
+        <w:t xml:space="preserve"> have to write any Docker file and we </w:t>
+      </w:r>
+      <w:r>
+        <w:t>do not</w:t>
+      </w:r>
+      <w:r>
+        <w:t xml:space="preserve"> have to provide any instructions manually to the</w:t>
+      </w:r>
+      <w:r>
+        <w:t xml:space="preserve"> </w:t>
+      </w:r>
+      <w:r>
+        <w:t>Docker server to generate a Docker image.</w:t>
+      </w:r>
+    </w:p>
+    <w:p>
+      <w:pPr>
+        <w:pStyle w:val="NoSpacing"/>
+      </w:pPr>
+      <w:r>
+        <w:t>Instead, with the help of a single Maven command, we can generate a Docker image and behind the scenes</w:t>
+      </w:r>
+      <w:r>
+        <w:t xml:space="preserve"> </w:t>
+      </w:r>
+      <w:r>
+        <w:t>this maven is going to use the concept of Buildpacks.</w:t>
+      </w:r>
+    </w:p>
+    <w:p>
+      <w:pPr>
+        <w:pStyle w:val="NoSpacing"/>
+      </w:pPr>
+      <w:r>
+        <w:t>So Buildpacks is a project initiated and developed by Heroku and Pivotal based upon the best practices</w:t>
+      </w:r>
+      <w:r>
+        <w:t xml:space="preserve"> </w:t>
+      </w:r>
+      <w:r>
+        <w:t>that they have learned over the years.</w:t>
+      </w:r>
+    </w:p>
+    <w:p>
+      <w:pPr>
+        <w:pStyle w:val="NoSpacing"/>
+      </w:pPr>
+      <w:r>
+        <w:t>So</w:t>
+      </w:r>
       <w:r>
         <w:t>,</w:t>
       </w:r>
-    </w:p>
-    <w:p>
-      <w:pPr>
-        <w:pStyle w:val="NoSpacing"/>
-      </w:pPr>
-      <w:r>
-        <w:t xml:space="preserve">we </w:t>
-      </w:r>
-      <w:r>
-        <w:t>do not</w:t>
-      </w:r>
-      <w:r>
-        <w:t xml:space="preserve"> have to write any Docker file and we </w:t>
-      </w:r>
-      <w:r>
-        <w:t>do not</w:t>
-      </w:r>
-      <w:r>
-        <w:t xml:space="preserve"> have to provide any instructions manually to the</w:t>
-      </w:r>
-      <w:r>
-        <w:t xml:space="preserve"> </w:t>
-      </w:r>
-      <w:r>
-        <w:t>Docker server to generate a Docker image.</w:t>
-      </w:r>
-    </w:p>
-    <w:p>
-      <w:pPr>
-        <w:pStyle w:val="NoSpacing"/>
-      </w:pPr>
-      <w:r>
-        <w:t>Instead, with the help of a single Maven command, we can generate a Docker image and behind the scenes</w:t>
-      </w:r>
-      <w:r>
-        <w:t xml:space="preserve"> </w:t>
-      </w:r>
-      <w:r>
-        <w:t xml:space="preserve">this maven is going to use the concept of </w:t>
-      </w:r>
-      <w:proofErr w:type="spellStart"/>
-      <w:r>
-        <w:t>Buildpacks</w:t>
-      </w:r>
-      <w:proofErr w:type="spellEnd"/>
-      <w:r>
-        <w:t>.</w:t>
-      </w:r>
-    </w:p>
-    <w:p>
-      <w:pPr>
-        <w:pStyle w:val="NoSpacing"/>
-      </w:pPr>
-      <w:r>
-        <w:t xml:space="preserve">So </w:t>
-      </w:r>
-      <w:proofErr w:type="spellStart"/>
-      <w:r>
-        <w:t>Buildpacks</w:t>
-      </w:r>
-      <w:proofErr w:type="spellEnd"/>
-      <w:r>
-        <w:t xml:space="preserve"> is a project initiated and developed by Heroku and Pivotal based upon the best practices</w:t>
-      </w:r>
-      <w:r>
-        <w:t xml:space="preserve"> </w:t>
-      </w:r>
-      <w:r>
-        <w:t>that they have learned over the years.</w:t>
-      </w:r>
-    </w:p>
-    <w:p>
-      <w:pPr>
-        <w:pStyle w:val="NoSpacing"/>
-      </w:pPr>
-      <w:r>
-        <w:t>So</w:t>
-      </w:r>
-      <w:r>
-        <w:t>,</w:t>
-      </w:r>
-      <w:r>
-        <w:t xml:space="preserve"> this </w:t>
-      </w:r>
-      <w:proofErr w:type="spellStart"/>
-      <w:r>
-        <w:t>Buildpack</w:t>
-      </w:r>
-      <w:proofErr w:type="spellEnd"/>
-      <w:r>
-        <w:t xml:space="preserve"> simplifies the containerization of our web applications.</w:t>
+      <w:r>
+        <w:t xml:space="preserve"> this Buildpack simplifies the containerization of our web applications.</w:t>
       </w:r>
     </w:p>
     <w:p>
@@ -17220,88 +16629,38 @@
           <w:lang w:eastAsia="en-IN"/>
           <w14:ligatures w14:val="none"/>
         </w:rPr>
-        <w:t xml:space="preserve">PS D:\Experiments\Microservices\sb-bank-application\accounts&gt; </w:t>
-      </w:r>
-      <w:proofErr w:type="spellStart"/>
-      <w:r>
-        <w:rPr>
-          <w:rFonts w:eastAsia="Times New Roman" w:cstheme="minorHAnsi"/>
-          <w:kern w:val="0"/>
-          <w:lang w:eastAsia="en-IN"/>
-          <w14:ligatures w14:val="none"/>
-        </w:rPr>
-        <w:t>mvn</w:t>
-      </w:r>
-      <w:proofErr w:type="spellEnd"/>
-      <w:r>
-        <w:rPr>
-          <w:rFonts w:eastAsia="Times New Roman" w:cstheme="minorHAnsi"/>
-          <w:kern w:val="0"/>
-          <w:lang w:eastAsia="en-IN"/>
-          <w14:ligatures w14:val="none"/>
-        </w:rPr>
-        <w:t xml:space="preserve"> clean package</w:t>
-      </w:r>
-    </w:p>
-    <w:p>
-      <w:pPr>
-        <w:pStyle w:val="NoSpacing"/>
-        <w:rPr>
-          <w:rFonts w:eastAsia="Times New Roman" w:cstheme="minorHAnsi"/>
-          <w:kern w:val="0"/>
-          <w:lang w:eastAsia="en-IN"/>
-          <w14:ligatures w14:val="none"/>
-        </w:rPr>
-      </w:pPr>
-    </w:p>
-    <w:p>
-      <w:pPr>
-        <w:pStyle w:val="NoSpacing"/>
-        <w:rPr>
-          <w:rFonts w:eastAsia="Times New Roman" w:cstheme="minorHAnsi"/>
-          <w:kern w:val="0"/>
-          <w:lang w:eastAsia="en-IN"/>
-          <w14:ligatures w14:val="none"/>
-        </w:rPr>
-      </w:pPr>
-      <w:r>
-        <w:rPr>
-          <w:rFonts w:eastAsia="Times New Roman" w:cstheme="minorHAnsi"/>
-          <w:kern w:val="0"/>
-          <w:lang w:eastAsia="en-IN"/>
-          <w14:ligatures w14:val="none"/>
-        </w:rPr>
-        <w:t xml:space="preserve">PS D:\Experiments\Microservices\sb-bank-application\accounts&gt; </w:t>
-      </w:r>
-      <w:proofErr w:type="spellStart"/>
-      <w:r>
-        <w:rPr>
-          <w:rFonts w:eastAsia="Times New Roman" w:cstheme="minorHAnsi"/>
-          <w:kern w:val="0"/>
-          <w:lang w:eastAsia="en-IN"/>
-          <w14:ligatures w14:val="none"/>
-        </w:rPr>
-        <w:t>mvn</w:t>
-      </w:r>
-      <w:proofErr w:type="spellEnd"/>
-      <w:r>
-        <w:rPr>
-          <w:rFonts w:eastAsia="Times New Roman" w:cstheme="minorHAnsi"/>
-          <w:kern w:val="0"/>
-          <w:lang w:eastAsia="en-IN"/>
-          <w14:ligatures w14:val="none"/>
-        </w:rPr>
-        <w:t xml:space="preserve"> </w:t>
-      </w:r>
-      <w:proofErr w:type="spellStart"/>
-      <w:r>
-        <w:rPr>
-          <w:rFonts w:eastAsia="Times New Roman" w:cstheme="minorHAnsi"/>
-          <w:kern w:val="0"/>
-          <w:lang w:eastAsia="en-IN"/>
-          <w14:ligatures w14:val="none"/>
-        </w:rPr>
-        <w:t>spring-</w:t>
+        <w:t>PS D:\Experiments\Microservices\sb-bank-application\accounts&gt; mvn clean package</w:t>
+      </w:r>
+    </w:p>
+    <w:p>
+      <w:pPr>
+        <w:pStyle w:val="NoSpacing"/>
+        <w:rPr>
+          <w:rFonts w:eastAsia="Times New Roman" w:cstheme="minorHAnsi"/>
+          <w:kern w:val="0"/>
+          <w:lang w:eastAsia="en-IN"/>
+          <w14:ligatures w14:val="none"/>
+        </w:rPr>
+      </w:pPr>
+    </w:p>
+    <w:p>
+      <w:pPr>
+        <w:pStyle w:val="NoSpacing"/>
+        <w:rPr>
+          <w:rFonts w:eastAsia="Times New Roman" w:cstheme="minorHAnsi"/>
+          <w:kern w:val="0"/>
+          <w:lang w:eastAsia="en-IN"/>
+          <w14:ligatures w14:val="none"/>
+        </w:rPr>
+      </w:pPr>
+      <w:r>
+        <w:rPr>
+          <w:rFonts w:eastAsia="Times New Roman" w:cstheme="minorHAnsi"/>
+          <w:kern w:val="0"/>
+          <w:lang w:eastAsia="en-IN"/>
+          <w14:ligatures w14:val="none"/>
+        </w:rPr>
+        <w:t>PS D:\Experiments\Microservices\sb-bank-application\accounts&gt; mvn spring-</w:t>
       </w:r>
       <w:proofErr w:type="gramStart"/>
       <w:r>
@@ -17313,7 +16672,6 @@
         </w:rPr>
         <w:t>boot:run</w:t>
       </w:r>
-      <w:proofErr w:type="spellEnd"/>
       <w:proofErr w:type="gramEnd"/>
     </w:p>
     <w:p>
@@ -17879,9 +17237,9 @@
           <w:lang w:eastAsia="en-IN"/>
           <w14:ligatures w14:val="none"/>
         </w:rPr>
-        <w:t xml:space="preserve"> -t </w:t>
-      </w:r>
-      <w:proofErr w:type="spellStart"/>
+        <w:t xml:space="preserve"> -t nileshzarkar/</w:t>
+      </w:r>
+      <w:proofErr w:type="gramStart"/>
       <w:r>
         <w:rPr>
           <w:rFonts w:eastAsia="Times New Roman" w:cstheme="minorHAnsi"/>
@@ -17891,9 +17249,9 @@
           <w:lang w:eastAsia="en-IN"/>
           <w14:ligatures w14:val="none"/>
         </w:rPr>
-        <w:t>nileshzarkar</w:t>
-      </w:r>
-      <w:proofErr w:type="spellEnd"/>
+        <w:t>account:s</w:t>
+      </w:r>
+      <w:proofErr w:type="gramEnd"/>
       <w:r>
         <w:rPr>
           <w:rFonts w:eastAsia="Times New Roman" w:cstheme="minorHAnsi"/>
@@ -17903,10 +17261,12 @@
           <w:lang w:eastAsia="en-IN"/>
           <w14:ligatures w14:val="none"/>
         </w:rPr>
-        <w:t>/</w:t>
-      </w:r>
-      <w:proofErr w:type="gramStart"/>
-      <w:r>
+        <w:t>4</w:t>
+      </w:r>
+    </w:p>
+    <w:p>
+      <w:pPr>
+        <w:pStyle w:val="NoSpacing"/>
         <w:rPr>
           <w:rFonts w:eastAsia="Times New Roman" w:cstheme="minorHAnsi"/>
           <w:kern w:val="0"/>
@@ -17915,9 +17275,7 @@
           <w:lang w:eastAsia="en-IN"/>
           <w14:ligatures w14:val="none"/>
         </w:rPr>
-        <w:t>account:s</w:t>
-      </w:r>
-      <w:proofErr w:type="gramEnd"/>
+      </w:pPr>
       <w:r>
         <w:rPr>
           <w:rFonts w:eastAsia="Times New Roman" w:cstheme="minorHAnsi"/>
@@ -17927,7 +17285,7 @@
           <w:lang w:eastAsia="en-IN"/>
           <w14:ligatures w14:val="none"/>
         </w:rPr>
-        <w:t>4</w:t>
+        <w:t>[+] Building 8.3s (8/8) FINISHED                                                                                                                                                                  docker:default</w:t>
       </w:r>
     </w:p>
     <w:p>
@@ -17951,10 +17309,12 @@
           <w:lang w:eastAsia="en-IN"/>
           <w14:ligatures w14:val="none"/>
         </w:rPr>
-        <w:t xml:space="preserve">[+] Building 8.3s (8/8) FINISHED                                                                                                                                                                  </w:t>
-      </w:r>
-      <w:proofErr w:type="spellStart"/>
-      <w:r>
+        <w:t xml:space="preserve"> =&gt; [internal] load build definition from Dockerfile                                                                                                                                                        0.1s</w:t>
+      </w:r>
+    </w:p>
+    <w:p>
+      <w:pPr>
+        <w:pStyle w:val="NoSpacing"/>
         <w:rPr>
           <w:rFonts w:eastAsia="Times New Roman" w:cstheme="minorHAnsi"/>
           <w:kern w:val="0"/>
@@ -17963,13 +17323,8 @@
           <w:lang w:eastAsia="en-IN"/>
           <w14:ligatures w14:val="none"/>
         </w:rPr>
-        <w:t>docker:default</w:t>
-      </w:r>
-      <w:proofErr w:type="spellEnd"/>
-    </w:p>
-    <w:p>
-      <w:pPr>
-        <w:pStyle w:val="NoSpacing"/>
+      </w:pPr>
+      <w:r>
         <w:rPr>
           <w:rFonts w:eastAsia="Times New Roman" w:cstheme="minorHAnsi"/>
           <w:kern w:val="0"/>
@@ -17978,8 +17333,12 @@
           <w:lang w:eastAsia="en-IN"/>
           <w14:ligatures w14:val="none"/>
         </w:rPr>
-      </w:pPr>
-      <w:r>
+        <w:t xml:space="preserve"> =&gt; =&gt; transferring dockerfile: 199B                                                                                                                                                                        0.0s</w:t>
+      </w:r>
+    </w:p>
+    <w:p>
+      <w:pPr>
+        <w:pStyle w:val="NoSpacing"/>
         <w:rPr>
           <w:rFonts w:eastAsia="Times New Roman" w:cstheme="minorHAnsi"/>
           <w:kern w:val="0"/>
@@ -17988,12 +17347,8 @@
           <w:lang w:eastAsia="en-IN"/>
           <w14:ligatures w14:val="none"/>
         </w:rPr>
-        <w:t xml:space="preserve"> =&gt; [internal] load build definition from Dockerfile                                                                                                                                                        0.1s</w:t>
-      </w:r>
-    </w:p>
-    <w:p>
-      <w:pPr>
-        <w:pStyle w:val="NoSpacing"/>
+      </w:pPr>
+      <w:r>
         <w:rPr>
           <w:rFonts w:eastAsia="Times New Roman" w:cstheme="minorHAnsi"/>
           <w:kern w:val="0"/>
@@ -18002,7 +17357,9 @@
           <w:lang w:eastAsia="en-IN"/>
           <w14:ligatures w14:val="none"/>
         </w:rPr>
-      </w:pPr>
+        <w:t xml:space="preserve"> =&gt; [internal] </w:t>
+      </w:r>
+      <w:proofErr w:type="gramStart"/>
       <w:r>
         <w:rPr>
           <w:rFonts w:eastAsia="Times New Roman" w:cstheme="minorHAnsi"/>
@@ -18012,9 +17369,9 @@
           <w:lang w:eastAsia="en-IN"/>
           <w14:ligatures w14:val="none"/>
         </w:rPr>
-        <w:t xml:space="preserve"> =&gt; =&gt; transferring </w:t>
-      </w:r>
-      <w:proofErr w:type="spellStart"/>
+        <w:t>load .dockerignore</w:t>
+      </w:r>
+      <w:proofErr w:type="gramEnd"/>
       <w:r>
         <w:rPr>
           <w:rFonts w:eastAsia="Times New Roman" w:cstheme="minorHAnsi"/>
@@ -18024,10 +17381,12 @@
           <w:lang w:eastAsia="en-IN"/>
           <w14:ligatures w14:val="none"/>
         </w:rPr>
-        <w:t>dockerfile</w:t>
-      </w:r>
-      <w:proofErr w:type="spellEnd"/>
-      <w:r>
+        <w:t xml:space="preserve">                                                                                                                                                                           0.2s</w:t>
+      </w:r>
+    </w:p>
+    <w:p>
+      <w:pPr>
+        <w:pStyle w:val="NoSpacing"/>
         <w:rPr>
           <w:rFonts w:eastAsia="Times New Roman" w:cstheme="minorHAnsi"/>
           <w:kern w:val="0"/>
@@ -18036,12 +17395,8 @@
           <w:lang w:eastAsia="en-IN"/>
           <w14:ligatures w14:val="none"/>
         </w:rPr>
-        <w:t>: 199B                                                                                                                                                                        0.0s</w:t>
-      </w:r>
-    </w:p>
-    <w:p>
-      <w:pPr>
-        <w:pStyle w:val="NoSpacing"/>
+      </w:pPr>
+      <w:r>
         <w:rPr>
           <w:rFonts w:eastAsia="Times New Roman" w:cstheme="minorHAnsi"/>
           <w:kern w:val="0"/>
@@ -18050,8 +17405,12 @@
           <w:lang w:eastAsia="en-IN"/>
           <w14:ligatures w14:val="none"/>
         </w:rPr>
-      </w:pPr>
-      <w:r>
+        <w:t xml:space="preserve"> =&gt; =&gt; transferring context: 2B                                                                                                                                                                             0.0s</w:t>
+      </w:r>
+    </w:p>
+    <w:p>
+      <w:pPr>
+        <w:pStyle w:val="NoSpacing"/>
         <w:rPr>
           <w:rFonts w:eastAsia="Times New Roman" w:cstheme="minorHAnsi"/>
           <w:kern w:val="0"/>
@@ -18060,9 +17419,7 @@
           <w:lang w:eastAsia="en-IN"/>
           <w14:ligatures w14:val="none"/>
         </w:rPr>
-        <w:t xml:space="preserve"> =&gt; [internal] </w:t>
-      </w:r>
-      <w:proofErr w:type="gramStart"/>
+      </w:pPr>
       <w:r>
         <w:rPr>
           <w:rFonts w:eastAsia="Times New Roman" w:cstheme="minorHAnsi"/>
@@ -18072,10 +17429,12 @@
           <w:lang w:eastAsia="en-IN"/>
           <w14:ligatures w14:val="none"/>
         </w:rPr>
-        <w:t>load .</w:t>
-      </w:r>
-      <w:proofErr w:type="spellStart"/>
-      <w:r>
+        <w:t xml:space="preserve"> =&gt; [internal] load metadata for docker.io/library/openjdk:17-jdk-slim                                                                                                                                      2.7s</w:t>
+      </w:r>
+    </w:p>
+    <w:p>
+      <w:pPr>
+        <w:pStyle w:val="NoSpacing"/>
         <w:rPr>
           <w:rFonts w:eastAsia="Times New Roman" w:cstheme="minorHAnsi"/>
           <w:kern w:val="0"/>
@@ -18084,10 +17443,7 @@
           <w:lang w:eastAsia="en-IN"/>
           <w14:ligatures w14:val="none"/>
         </w:rPr>
-        <w:t>dockerignore</w:t>
-      </w:r>
-      <w:proofErr w:type="spellEnd"/>
-      <w:proofErr w:type="gramEnd"/>
+      </w:pPr>
       <w:r>
         <w:rPr>
           <w:rFonts w:eastAsia="Times New Roman" w:cstheme="minorHAnsi"/>
@@ -18097,12 +17453,10 @@
           <w:lang w:eastAsia="en-IN"/>
           <w14:ligatures w14:val="none"/>
         </w:rPr>
-        <w:t xml:space="preserve">                                                                                                                                                                           0.2s</w:t>
-      </w:r>
-    </w:p>
-    <w:p>
-      <w:pPr>
-        <w:pStyle w:val="NoSpacing"/>
+        <w:t xml:space="preserve"> =&gt; [auth] library/</w:t>
+      </w:r>
+      <w:proofErr w:type="gramStart"/>
+      <w:r>
         <w:rPr>
           <w:rFonts w:eastAsia="Times New Roman" w:cstheme="minorHAnsi"/>
           <w:kern w:val="0"/>
@@ -18111,7 +17465,9 @@
           <w:lang w:eastAsia="en-IN"/>
           <w14:ligatures w14:val="none"/>
         </w:rPr>
-      </w:pPr>
+        <w:t>openjdk:pull</w:t>
+      </w:r>
+      <w:proofErr w:type="gramEnd"/>
       <w:r>
         <w:rPr>
           <w:rFonts w:eastAsia="Times New Roman" w:cstheme="minorHAnsi"/>
@@ -18121,7 +17477,7 @@
           <w:lang w:eastAsia="en-IN"/>
           <w14:ligatures w14:val="none"/>
         </w:rPr>
-        <w:t xml:space="preserve"> =&gt; =&gt; transferring context: 2B                                                                                                                                                                             0.0s</w:t>
+        <w:t xml:space="preserve"> token for registry-1.docker.io                                                                                                                                              0.0s</w:t>
       </w:r>
     </w:p>
     <w:p>
@@ -18145,7 +17501,7 @@
           <w:lang w:eastAsia="en-IN"/>
           <w14:ligatures w14:val="none"/>
         </w:rPr>
-        <w:t xml:space="preserve"> =&gt; [internal] load metadata for docker.io/library/openjdk:17-jdk-slim                                                                                                                                      2.7s</w:t>
+        <w:t xml:space="preserve"> =&gt; [internal] load build context                                                                                                                                                                           4.5s</w:t>
       </w:r>
     </w:p>
     <w:p>
@@ -18169,11 +17525,12 @@
           <w:lang w:eastAsia="en-IN"/>
           <w14:ligatures w14:val="none"/>
         </w:rPr>
-        <w:t xml:space="preserve"> =&gt; [auth] library/</w:t>
-      </w:r>
-      <w:proofErr w:type="spellStart"/>
-      <w:proofErr w:type="gramStart"/>
-      <w:r>
+        <w:t xml:space="preserve"> =&gt; =&gt; transferring context: 48.41MB                                                                                                                                                                        4.4s</w:t>
+      </w:r>
+    </w:p>
+    <w:p>
+      <w:pPr>
+        <w:pStyle w:val="NoSpacing"/>
         <w:rPr>
           <w:rFonts w:eastAsia="Times New Roman" w:cstheme="minorHAnsi"/>
           <w:kern w:val="0"/>
@@ -18182,10 +17539,7 @@
           <w:lang w:eastAsia="en-IN"/>
           <w14:ligatures w14:val="none"/>
         </w:rPr>
-        <w:t>openjdk:pull</w:t>
-      </w:r>
-      <w:proofErr w:type="spellEnd"/>
-      <w:proofErr w:type="gramEnd"/>
+      </w:pPr>
       <w:r>
         <w:rPr>
           <w:rFonts w:eastAsia="Times New Roman" w:cstheme="minorHAnsi"/>
@@ -18195,7 +17549,7 @@
           <w:lang w:eastAsia="en-IN"/>
           <w14:ligatures w14:val="none"/>
         </w:rPr>
-        <w:t xml:space="preserve"> token for registry-1.docker.io                                                                                                                                              0.0s</w:t>
+        <w:t xml:space="preserve"> =&gt; CACHED [1/2] FROM docker.io/library/openjdk:17-jdk-slim@sha256:aaa3b3cb27e3e520b8f116863d0580c438ed55ecfa0bc126b41f68c3f62f9774                                                                         0.0s</w:t>
       </w:r>
     </w:p>
     <w:p>
@@ -18219,7 +17573,7 @@
           <w:lang w:eastAsia="en-IN"/>
           <w14:ligatures w14:val="none"/>
         </w:rPr>
-        <w:t xml:space="preserve"> =&gt; [internal] load build context                                                                                                                                                                           4.5s</w:t>
+        <w:t xml:space="preserve"> =&gt; [2/2] COPY target/accounts-0.0.1-SNAPSHOT.jar /accounts-0.0.1-SNAPSHOT.jar                                                                                                                              0.3s</w:t>
       </w:r>
     </w:p>
     <w:p>
@@ -18243,7 +17597,7 @@
           <w:lang w:eastAsia="en-IN"/>
           <w14:ligatures w14:val="none"/>
         </w:rPr>
-        <w:t xml:space="preserve"> =&gt; =&gt; transferring context: 48.41MB                                                                                                                                                                        4.4s</w:t>
+        <w:t xml:space="preserve"> =&gt; exporting to image                                                                                                                                                                                      0.4s</w:t>
       </w:r>
     </w:p>
     <w:p>
@@ -18267,7 +17621,7 @@
           <w:lang w:eastAsia="en-IN"/>
           <w14:ligatures w14:val="none"/>
         </w:rPr>
-        <w:t xml:space="preserve"> =&gt; CACHED [1/2] FROM docker.io/library/openjdk:17-jdk-slim@sha256:aaa3b3cb27e3e520b8f116863d0580c438ed55ecfa0bc126b41f68c3f62f9774                                                                         0.0s</w:t>
+        <w:t xml:space="preserve"> =&gt; =&gt; exporting layers                                                                                                                                                                                     0.4s</w:t>
       </w:r>
     </w:p>
     <w:p>
@@ -18291,7 +17645,7 @@
           <w:lang w:eastAsia="en-IN"/>
           <w14:ligatures w14:val="none"/>
         </w:rPr>
-        <w:t xml:space="preserve"> =&gt; [2/2] COPY target/accounts-0.0.1-SNAPSHOT.jar /accounts-0.0.1-SNAPSHOT.jar                                                                                                                              0.3s</w:t>
+        <w:t xml:space="preserve"> =&gt; =&gt; writing image sha256:5d89ee36d87558cd5041f7be276fd6548beb1a753ba78cb3c44ad27a0279924d                                                                                                                0.0s</w:t>
       </w:r>
     </w:p>
     <w:p>
@@ -18315,12 +17669,10 @@
           <w:lang w:eastAsia="en-IN"/>
           <w14:ligatures w14:val="none"/>
         </w:rPr>
-        <w:t xml:space="preserve"> =&gt; exporting to image                                                                                                                                                                                      0.4s</w:t>
-      </w:r>
-    </w:p>
-    <w:p>
-      <w:pPr>
-        <w:pStyle w:val="NoSpacing"/>
+        <w:t xml:space="preserve"> =&gt; =&gt; naming to docker.io/nileshzarkar/</w:t>
+      </w:r>
+      <w:proofErr w:type="gramStart"/>
+      <w:r>
         <w:rPr>
           <w:rFonts w:eastAsia="Times New Roman" w:cstheme="minorHAnsi"/>
           <w:kern w:val="0"/>
@@ -18329,7 +17681,9 @@
           <w:lang w:eastAsia="en-IN"/>
           <w14:ligatures w14:val="none"/>
         </w:rPr>
-      </w:pPr>
+        <w:t>account:s</w:t>
+      </w:r>
+      <w:proofErr w:type="gramEnd"/>
       <w:r>
         <w:rPr>
           <w:rFonts w:eastAsia="Times New Roman" w:cstheme="minorHAnsi"/>
@@ -18339,8 +17693,19 @@
           <w:lang w:eastAsia="en-IN"/>
           <w14:ligatures w14:val="none"/>
         </w:rPr>
-        <w:t xml:space="preserve"> =&gt; =&gt; exporting layers                                                                                                                                                                                     0.4s</w:t>
-      </w:r>
+        <w:t>4                                                                                                                                                          0.0s</w:t>
+      </w:r>
+    </w:p>
+    <w:p>
+      <w:pPr>
+        <w:pStyle w:val="NoSpacing"/>
+        <w:rPr>
+          <w:rFonts w:eastAsia="Times New Roman" w:cstheme="minorHAnsi"/>
+          <w:kern w:val="0"/>
+          <w:lang w:eastAsia="en-IN"/>
+          <w14:ligatures w14:val="none"/>
+        </w:rPr>
+      </w:pPr>
     </w:p>
     <w:p>
       <w:pPr>
@@ -18363,7 +17728,7 @@
           <w:lang w:eastAsia="en-IN"/>
           <w14:ligatures w14:val="none"/>
         </w:rPr>
-        <w:t xml:space="preserve"> =&gt; =&gt; writing image sha256:5d89ee36d87558cd5041f7be276fd6548beb1a753ba78cb3c44ad27a0279924d                                                                                                                0.0s</w:t>
+        <w:t>PS D:\Experiments\Microservices\sb-bank-application\accounts&gt; docker images</w:t>
       </w:r>
     </w:p>
     <w:p>
@@ -18387,10 +17752,12 @@
           <w:lang w:eastAsia="en-IN"/>
           <w14:ligatures w14:val="none"/>
         </w:rPr>
-        <w:t xml:space="preserve"> =&gt; =&gt; naming to docker.io/</w:t>
-      </w:r>
-      <w:proofErr w:type="spellStart"/>
-      <w:r>
+        <w:t>REPOSITORY             TAG       IMAGE ID       CREATED              SIZE</w:t>
+      </w:r>
+    </w:p>
+    <w:p>
+      <w:pPr>
+        <w:pStyle w:val="NoSpacing"/>
         <w:rPr>
           <w:rFonts w:eastAsia="Times New Roman" w:cstheme="minorHAnsi"/>
           <w:kern w:val="0"/>
@@ -18399,9 +17766,7 @@
           <w:lang w:eastAsia="en-IN"/>
           <w14:ligatures w14:val="none"/>
         </w:rPr>
-        <w:t>nileshzarkar</w:t>
-      </w:r>
-      <w:proofErr w:type="spellEnd"/>
+      </w:pPr>
       <w:r>
         <w:rPr>
           <w:rFonts w:eastAsia="Times New Roman" w:cstheme="minorHAnsi"/>
@@ -18411,127 +17776,7 @@
           <w:lang w:eastAsia="en-IN"/>
           <w14:ligatures w14:val="none"/>
         </w:rPr>
-        <w:t>/</w:t>
-      </w:r>
-      <w:proofErr w:type="gramStart"/>
-      <w:r>
-        <w:rPr>
-          <w:rFonts w:eastAsia="Times New Roman" w:cstheme="minorHAnsi"/>
-          <w:kern w:val="0"/>
-          <w:sz w:val="16"/>
-          <w:szCs w:val="16"/>
-          <w:lang w:eastAsia="en-IN"/>
-          <w14:ligatures w14:val="none"/>
-        </w:rPr>
-        <w:t>account:s</w:t>
-      </w:r>
-      <w:proofErr w:type="gramEnd"/>
-      <w:r>
-        <w:rPr>
-          <w:rFonts w:eastAsia="Times New Roman" w:cstheme="minorHAnsi"/>
-          <w:kern w:val="0"/>
-          <w:sz w:val="16"/>
-          <w:szCs w:val="16"/>
-          <w:lang w:eastAsia="en-IN"/>
-          <w14:ligatures w14:val="none"/>
-        </w:rPr>
-        <w:t>4                                                                                                                                                          0.0s</w:t>
-      </w:r>
-    </w:p>
-    <w:p>
-      <w:pPr>
-        <w:pStyle w:val="NoSpacing"/>
-        <w:rPr>
-          <w:rFonts w:eastAsia="Times New Roman" w:cstheme="minorHAnsi"/>
-          <w:kern w:val="0"/>
-          <w:lang w:eastAsia="en-IN"/>
-          <w14:ligatures w14:val="none"/>
-        </w:rPr>
-      </w:pPr>
-    </w:p>
-    <w:p>
-      <w:pPr>
-        <w:pStyle w:val="NoSpacing"/>
-        <w:rPr>
-          <w:rFonts w:eastAsia="Times New Roman" w:cstheme="minorHAnsi"/>
-          <w:kern w:val="0"/>
-          <w:sz w:val="16"/>
-          <w:szCs w:val="16"/>
-          <w:lang w:eastAsia="en-IN"/>
-          <w14:ligatures w14:val="none"/>
-        </w:rPr>
-      </w:pPr>
-      <w:r>
-        <w:rPr>
-          <w:rFonts w:eastAsia="Times New Roman" w:cstheme="minorHAnsi"/>
-          <w:kern w:val="0"/>
-          <w:sz w:val="16"/>
-          <w:szCs w:val="16"/>
-          <w:lang w:eastAsia="en-IN"/>
-          <w14:ligatures w14:val="none"/>
-        </w:rPr>
-        <w:t>PS D:\Experiments\Microservices\sb-bank-application\accounts&gt; docker images</w:t>
-      </w:r>
-    </w:p>
-    <w:p>
-      <w:pPr>
-        <w:pStyle w:val="NoSpacing"/>
-        <w:rPr>
-          <w:rFonts w:eastAsia="Times New Roman" w:cstheme="minorHAnsi"/>
-          <w:kern w:val="0"/>
-          <w:sz w:val="16"/>
-          <w:szCs w:val="16"/>
-          <w:lang w:eastAsia="en-IN"/>
-          <w14:ligatures w14:val="none"/>
-        </w:rPr>
-      </w:pPr>
-      <w:r>
-        <w:rPr>
-          <w:rFonts w:eastAsia="Times New Roman" w:cstheme="minorHAnsi"/>
-          <w:kern w:val="0"/>
-          <w:sz w:val="16"/>
-          <w:szCs w:val="16"/>
-          <w:lang w:eastAsia="en-IN"/>
-          <w14:ligatures w14:val="none"/>
-        </w:rPr>
-        <w:t>REPOSITORY             TAG       IMAGE ID       CREATED              SIZE</w:t>
-      </w:r>
-    </w:p>
-    <w:p>
-      <w:pPr>
-        <w:pStyle w:val="NoSpacing"/>
-        <w:rPr>
-          <w:rFonts w:eastAsia="Times New Roman" w:cstheme="minorHAnsi"/>
-          <w:kern w:val="0"/>
-          <w:sz w:val="16"/>
-          <w:szCs w:val="16"/>
-          <w:lang w:eastAsia="en-IN"/>
-          <w14:ligatures w14:val="none"/>
-        </w:rPr>
-      </w:pPr>
-      <w:proofErr w:type="spellStart"/>
-      <w:r>
-        <w:rPr>
-          <w:rFonts w:eastAsia="Times New Roman" w:cstheme="minorHAnsi"/>
-          <w:kern w:val="0"/>
-          <w:sz w:val="16"/>
-          <w:szCs w:val="16"/>
-          <w:lang w:eastAsia="en-IN"/>
-          <w14:ligatures w14:val="none"/>
-        </w:rPr>
-        <w:t>nileshzarkar</w:t>
-      </w:r>
-      <w:proofErr w:type="spellEnd"/>
-      <w:r>
-        <w:rPr>
-          <w:rFonts w:eastAsia="Times New Roman" w:cstheme="minorHAnsi"/>
-          <w:kern w:val="0"/>
-          <w:sz w:val="16"/>
-          <w:szCs w:val="16"/>
-          <w:lang w:eastAsia="en-IN"/>
-          <w14:ligatures w14:val="none"/>
-        </w:rPr>
-        <w:t>/account   s4        5d89ee36d875   About a minute ago   456MB</w:t>
+        <w:t>nileshzarkar/account   s4        5d89ee36d875   About a minute ago   456MB</w:t>
       </w:r>
     </w:p>
     <w:p>
@@ -22113,27 +21358,7 @@
           <w:lang w:eastAsia="en-IN"/>
           <w14:ligatures w14:val="none"/>
         </w:rPr>
-        <w:t xml:space="preserve">One is </w:t>
-      </w:r>
-      <w:proofErr w:type="spellStart"/>
-      <w:r>
-        <w:rPr>
-          <w:rFonts w:eastAsia="Times New Roman" w:cstheme="minorHAnsi"/>
-          <w:kern w:val="0"/>
-          <w:lang w:eastAsia="en-IN"/>
-          <w14:ligatures w14:val="none"/>
-        </w:rPr>
-        <w:t>Buildpacks</w:t>
-      </w:r>
-      <w:proofErr w:type="spellEnd"/>
-      <w:r>
-        <w:rPr>
-          <w:rFonts w:eastAsia="Times New Roman" w:cstheme="minorHAnsi"/>
-          <w:kern w:val="0"/>
-          <w:lang w:eastAsia="en-IN"/>
-          <w14:ligatures w14:val="none"/>
-        </w:rPr>
-        <w:t xml:space="preserve"> and the other one is Google Jib.</w:t>
+        <w:t>One is Buildpacks and the other one is Google Jib.</w:t>
       </w:r>
     </w:p>
     <w:p>
@@ -22259,20 +21484,8 @@
           <w14:ligatures w14:val="none"/>
         </w:rPr>
         <w:lastRenderedPageBreak/>
-        <w:t xml:space="preserve">Generate Docker image of Loans microservice with </w:t>
-      </w:r>
-      <w:proofErr w:type="spellStart"/>
-      <w:r>
-        <w:rPr>
-          <w:rFonts w:eastAsia="Times New Roman" w:cstheme="minorHAnsi"/>
-          <w:kern w:val="0"/>
-          <w:highlight w:val="yellow"/>
-          <w:lang w:eastAsia="en-IN"/>
-          <w14:ligatures w14:val="none"/>
-        </w:rPr>
-        <w:t>BuildPacks</w:t>
-      </w:r>
-      <w:proofErr w:type="spellEnd"/>
+        <w:t>Generate Docker image of Loans microservice with BuildPacks</w:t>
+      </w:r>
     </w:p>
     <w:p>
       <w:pPr>
@@ -22307,7 +21520,6 @@
       <w:r>
         <w:t xml:space="preserve"> what is a </w:t>
       </w:r>
-      <w:proofErr w:type="spellStart"/>
       <w:r>
         <w:rPr>
           <w:b/>
@@ -22315,7 +21527,6 @@
         </w:rPr>
         <w:t>Buildpacks</w:t>
       </w:r>
-      <w:proofErr w:type="spellEnd"/>
       <w:r>
         <w:t xml:space="preserve">. </w:t>
       </w:r>
@@ -22325,15 +21536,7 @@
         <w:pStyle w:val="NoSpacing"/>
       </w:pPr>
       <w:r>
-        <w:t xml:space="preserve">Using </w:t>
-      </w:r>
-      <w:proofErr w:type="spellStart"/>
-      <w:r>
-        <w:t>Buildpacks</w:t>
-      </w:r>
-      <w:proofErr w:type="spellEnd"/>
-      <w:r>
-        <w:t>,</w:t>
+        <w:t>Using Buildpacks,</w:t>
       </w:r>
       <w:r>
         <w:t xml:space="preserve"> </w:t>
@@ -22372,13 +21575,8 @@
       <w:r>
         <w:t xml:space="preserve"> this </w:t>
       </w:r>
-      <w:proofErr w:type="spellStart"/>
-      <w:r>
-        <w:t>Buildpacks</w:t>
-      </w:r>
-      <w:proofErr w:type="spellEnd"/>
-      <w:r>
-        <w:t xml:space="preserve"> </w:t>
+      <w:r>
+        <w:t xml:space="preserve">Buildpacks </w:t>
       </w:r>
       <w:r>
         <w:t>is developed by Heroku.</w:t>
@@ -22389,15 +21587,7 @@
         <w:pStyle w:val="NoSpacing"/>
       </w:pPr>
       <w:r>
-        <w:t xml:space="preserve">So initially they started this concept of </w:t>
-      </w:r>
-      <w:proofErr w:type="spellStart"/>
-      <w:r>
-        <w:t>Buildpacks</w:t>
-      </w:r>
-      <w:proofErr w:type="spellEnd"/>
-      <w:r>
-        <w:t>.</w:t>
+        <w:t>So initially they started this concept of Buildpacks.</w:t>
       </w:r>
     </w:p>
     <w:p>
@@ -22663,9 +21853,9 @@
           <w:lang w:eastAsia="en-IN"/>
           <w14:ligatures w14:val="none"/>
         </w:rPr>
-        <w:t>&lt;</w:t>
-      </w:r>
-      <w:proofErr w:type="spellStart"/>
+        <w:t>&lt;groupId&gt;org.springframework.boot</w:t>
+      </w:r>
+      <w:proofErr w:type="gramEnd"/>
       <w:r>
         <w:rPr>
           <w:rFonts w:eastAsia="Times New Roman" w:cstheme="minorHAnsi"/>
@@ -22675,10 +21865,12 @@
           <w:lang w:eastAsia="en-IN"/>
           <w14:ligatures w14:val="none"/>
         </w:rPr>
-        <w:t>groupId</w:t>
-      </w:r>
-      <w:proofErr w:type="spellEnd"/>
-      <w:r>
+        <w:t>&lt;/groupId&gt;</w:t>
+      </w:r>
+    </w:p>
+    <w:p>
+      <w:pPr>
+        <w:pStyle w:val="NoSpacing"/>
         <w:rPr>
           <w:rFonts w:eastAsia="Times New Roman" w:cstheme="minorHAnsi"/>
           <w:kern w:val="0"/>
@@ -22687,9 +21879,7 @@
           <w:lang w:eastAsia="en-IN"/>
           <w14:ligatures w14:val="none"/>
         </w:rPr>
-        <w:t>&gt;</w:t>
-      </w:r>
-      <w:proofErr w:type="spellStart"/>
+      </w:pPr>
       <w:r>
         <w:rPr>
           <w:rFonts w:eastAsia="Times New Roman" w:cstheme="minorHAnsi"/>
@@ -22699,11 +21889,12 @@
           <w:lang w:eastAsia="en-IN"/>
           <w14:ligatures w14:val="none"/>
         </w:rPr>
-        <w:t>org.springframework.boot</w:t>
-      </w:r>
-      <w:proofErr w:type="spellEnd"/>
-      <w:proofErr w:type="gramEnd"/>
-      <w:r>
+        <w:t>                &lt;artifactId&gt;spring-boot-maven-plugin&lt;/artifactId&gt;</w:t>
+      </w:r>
+    </w:p>
+    <w:p>
+      <w:pPr>
+        <w:pStyle w:val="NoSpacing"/>
         <w:rPr>
           <w:rFonts w:eastAsia="Times New Roman" w:cstheme="minorHAnsi"/>
           <w:kern w:val="0"/>
@@ -22712,9 +21903,7 @@
           <w:lang w:eastAsia="en-IN"/>
           <w14:ligatures w14:val="none"/>
         </w:rPr>
-        <w:t>&lt;/</w:t>
-      </w:r>
-      <w:proofErr w:type="spellStart"/>
+      </w:pPr>
       <w:r>
         <w:rPr>
           <w:rFonts w:eastAsia="Times New Roman" w:cstheme="minorHAnsi"/>
@@ -22724,10 +21913,12 @@
           <w:lang w:eastAsia="en-IN"/>
           <w14:ligatures w14:val="none"/>
         </w:rPr>
-        <w:t>groupId</w:t>
-      </w:r>
-      <w:proofErr w:type="spellEnd"/>
-      <w:r>
+        <w:t>                &lt;configuration&gt;</w:t>
+      </w:r>
+    </w:p>
+    <w:p>
+      <w:pPr>
+        <w:pStyle w:val="NoSpacing"/>
         <w:rPr>
           <w:rFonts w:eastAsia="Times New Roman" w:cstheme="minorHAnsi"/>
           <w:kern w:val="0"/>
@@ -22736,12 +21927,8 @@
           <w:lang w:eastAsia="en-IN"/>
           <w14:ligatures w14:val="none"/>
         </w:rPr>
-        <w:t>&gt;</w:t>
-      </w:r>
-    </w:p>
-    <w:p>
-      <w:pPr>
-        <w:pStyle w:val="NoSpacing"/>
+      </w:pPr>
+      <w:r>
         <w:rPr>
           <w:rFonts w:eastAsia="Times New Roman" w:cstheme="minorHAnsi"/>
           <w:kern w:val="0"/>
@@ -22750,8 +21937,12 @@
           <w:lang w:eastAsia="en-IN"/>
           <w14:ligatures w14:val="none"/>
         </w:rPr>
-      </w:pPr>
-      <w:r>
+        <w:t>                    &lt;image&gt;</w:t>
+      </w:r>
+    </w:p>
+    <w:p>
+      <w:pPr>
+        <w:pStyle w:val="NoSpacing"/>
         <w:rPr>
           <w:rFonts w:eastAsia="Times New Roman" w:cstheme="minorHAnsi"/>
           <w:kern w:val="0"/>
@@ -22760,9 +21951,7 @@
           <w:lang w:eastAsia="en-IN"/>
           <w14:ligatures w14:val="none"/>
         </w:rPr>
-        <w:t>                &lt;</w:t>
-      </w:r>
-      <w:proofErr w:type="spellStart"/>
+      </w:pPr>
       <w:r>
         <w:rPr>
           <w:rFonts w:eastAsia="Times New Roman" w:cstheme="minorHAnsi"/>
@@ -22772,9 +21961,9 @@
           <w:lang w:eastAsia="en-IN"/>
           <w14:ligatures w14:val="none"/>
         </w:rPr>
-        <w:t>artifactId</w:t>
-      </w:r>
-      <w:proofErr w:type="spellEnd"/>
+        <w:t>                        &lt;name&gt;nileshzarkar/${</w:t>
+      </w:r>
+      <w:proofErr w:type="gramStart"/>
       <w:r>
         <w:rPr>
           <w:rFonts w:eastAsia="Times New Roman" w:cstheme="minorHAnsi"/>
@@ -22784,9 +21973,9 @@
           <w:lang w:eastAsia="en-IN"/>
           <w14:ligatures w14:val="none"/>
         </w:rPr>
-        <w:t>&gt;spring-boot-maven-plugin&lt;/</w:t>
-      </w:r>
-      <w:proofErr w:type="spellStart"/>
+        <w:t>project.artifactId</w:t>
+      </w:r>
+      <w:proofErr w:type="gramEnd"/>
       <w:r>
         <w:rPr>
           <w:rFonts w:eastAsia="Times New Roman" w:cstheme="minorHAnsi"/>
@@ -22796,10 +21985,12 @@
           <w:lang w:eastAsia="en-IN"/>
           <w14:ligatures w14:val="none"/>
         </w:rPr>
-        <w:t>artifactId</w:t>
-      </w:r>
-      <w:proofErr w:type="spellEnd"/>
-      <w:r>
+        <w:t>}:s4&lt;/name&gt;</w:t>
+      </w:r>
+    </w:p>
+    <w:p>
+      <w:pPr>
+        <w:pStyle w:val="NoSpacing"/>
         <w:rPr>
           <w:rFonts w:eastAsia="Times New Roman" w:cstheme="minorHAnsi"/>
           <w:kern w:val="0"/>
@@ -22808,12 +21999,8 @@
           <w:lang w:eastAsia="en-IN"/>
           <w14:ligatures w14:val="none"/>
         </w:rPr>
-        <w:t>&gt;</w:t>
-      </w:r>
-    </w:p>
-    <w:p>
-      <w:pPr>
-        <w:pStyle w:val="NoSpacing"/>
+      </w:pPr>
+      <w:r>
         <w:rPr>
           <w:rFonts w:eastAsia="Times New Roman" w:cstheme="minorHAnsi"/>
           <w:kern w:val="0"/>
@@ -22822,8 +22009,12 @@
           <w:lang w:eastAsia="en-IN"/>
           <w14:ligatures w14:val="none"/>
         </w:rPr>
-      </w:pPr>
-      <w:r>
+        <w:t>                    &lt;/image&gt;</w:t>
+      </w:r>
+    </w:p>
+    <w:p>
+      <w:pPr>
+        <w:pStyle w:val="NoSpacing"/>
         <w:rPr>
           <w:rFonts w:eastAsia="Times New Roman" w:cstheme="minorHAnsi"/>
           <w:kern w:val="0"/>
@@ -22832,12 +22023,8 @@
           <w:lang w:eastAsia="en-IN"/>
           <w14:ligatures w14:val="none"/>
         </w:rPr>
-        <w:t>                &lt;configuration&gt;</w:t>
-      </w:r>
-    </w:p>
-    <w:p>
-      <w:pPr>
-        <w:pStyle w:val="NoSpacing"/>
+      </w:pPr>
+      <w:r>
         <w:rPr>
           <w:rFonts w:eastAsia="Times New Roman" w:cstheme="minorHAnsi"/>
           <w:kern w:val="0"/>
@@ -22846,8 +22033,12 @@
           <w:lang w:eastAsia="en-IN"/>
           <w14:ligatures w14:val="none"/>
         </w:rPr>
-      </w:pPr>
-      <w:r>
+        <w:t>                &lt;/configuration&gt;</w:t>
+      </w:r>
+    </w:p>
+    <w:p>
+      <w:pPr>
+        <w:pStyle w:val="NoSpacing"/>
         <w:rPr>
           <w:rFonts w:eastAsia="Times New Roman" w:cstheme="minorHAnsi"/>
           <w:kern w:val="0"/>
@@ -22856,12 +22047,8 @@
           <w:lang w:eastAsia="en-IN"/>
           <w14:ligatures w14:val="none"/>
         </w:rPr>
-        <w:t>                    &lt;image&gt;</w:t>
-      </w:r>
-    </w:p>
-    <w:p>
-      <w:pPr>
-        <w:pStyle w:val="NoSpacing"/>
+      </w:pPr>
+      <w:r>
         <w:rPr>
           <w:rFonts w:eastAsia="Times New Roman" w:cstheme="minorHAnsi"/>
           <w:kern w:val="0"/>
@@ -22870,8 +22057,12 @@
           <w:lang w:eastAsia="en-IN"/>
           <w14:ligatures w14:val="none"/>
         </w:rPr>
-      </w:pPr>
-      <w:r>
+        <w:t>            &lt;/plugin&gt;</w:t>
+      </w:r>
+    </w:p>
+    <w:p>
+      <w:pPr>
+        <w:pStyle w:val="NoSpacing"/>
         <w:rPr>
           <w:rFonts w:eastAsia="Times New Roman" w:cstheme="minorHAnsi"/>
           <w:kern w:val="0"/>
@@ -22880,9 +22071,7 @@
           <w:lang w:eastAsia="en-IN"/>
           <w14:ligatures w14:val="none"/>
         </w:rPr>
-        <w:t>                        &lt;name&gt;</w:t>
-      </w:r>
-      <w:proofErr w:type="spellStart"/>
+      </w:pPr>
       <w:r>
         <w:rPr>
           <w:rFonts w:eastAsia="Times New Roman" w:cstheme="minorHAnsi"/>
@@ -22892,9 +22081,19 @@
           <w:lang w:eastAsia="en-IN"/>
           <w14:ligatures w14:val="none"/>
         </w:rPr>
-        <w:t>nileshzarkar</w:t>
-      </w:r>
-      <w:proofErr w:type="spellEnd"/>
+        <w:t>        &lt;/plugins&gt;</w:t>
+      </w:r>
+    </w:p>
+    <w:p>
+      <w:pPr>
+        <w:pStyle w:val="NoSpacing"/>
+        <w:rPr>
+          <w:rFonts w:eastAsia="Times New Roman" w:cstheme="minorHAnsi"/>
+          <w:kern w:val="0"/>
+          <w:lang w:eastAsia="en-IN"/>
+          <w14:ligatures w14:val="none"/>
+        </w:rPr>
+      </w:pPr>
       <w:r>
         <w:rPr>
           <w:rFonts w:eastAsia="Times New Roman" w:cstheme="minorHAnsi"/>
@@ -22904,150 +22103,6 @@
           <w:lang w:eastAsia="en-IN"/>
           <w14:ligatures w14:val="none"/>
         </w:rPr>
-        <w:t>/${</w:t>
-      </w:r>
-      <w:proofErr w:type="spellStart"/>
-      <w:proofErr w:type="gramStart"/>
-      <w:r>
-        <w:rPr>
-          <w:rFonts w:eastAsia="Times New Roman" w:cstheme="minorHAnsi"/>
-          <w:kern w:val="0"/>
-          <w:sz w:val="18"/>
-          <w:szCs w:val="18"/>
-          <w:lang w:eastAsia="en-IN"/>
-          <w14:ligatures w14:val="none"/>
-        </w:rPr>
-        <w:t>project.artifactId</w:t>
-      </w:r>
-      <w:proofErr w:type="spellEnd"/>
-      <w:proofErr w:type="gramEnd"/>
-      <w:r>
-        <w:rPr>
-          <w:rFonts w:eastAsia="Times New Roman" w:cstheme="minorHAnsi"/>
-          <w:kern w:val="0"/>
-          <w:sz w:val="18"/>
-          <w:szCs w:val="18"/>
-          <w:lang w:eastAsia="en-IN"/>
-          <w14:ligatures w14:val="none"/>
-        </w:rPr>
-        <w:t>}:s4&lt;/name&gt;</w:t>
-      </w:r>
-    </w:p>
-    <w:p>
-      <w:pPr>
-        <w:pStyle w:val="NoSpacing"/>
-        <w:rPr>
-          <w:rFonts w:eastAsia="Times New Roman" w:cstheme="minorHAnsi"/>
-          <w:kern w:val="0"/>
-          <w:sz w:val="18"/>
-          <w:szCs w:val="18"/>
-          <w:lang w:eastAsia="en-IN"/>
-          <w14:ligatures w14:val="none"/>
-        </w:rPr>
-      </w:pPr>
-      <w:r>
-        <w:rPr>
-          <w:rFonts w:eastAsia="Times New Roman" w:cstheme="minorHAnsi"/>
-          <w:kern w:val="0"/>
-          <w:sz w:val="18"/>
-          <w:szCs w:val="18"/>
-          <w:lang w:eastAsia="en-IN"/>
-          <w14:ligatures w14:val="none"/>
-        </w:rPr>
-        <w:t>                    &lt;/image&gt;</w:t>
-      </w:r>
-    </w:p>
-    <w:p>
-      <w:pPr>
-        <w:pStyle w:val="NoSpacing"/>
-        <w:rPr>
-          <w:rFonts w:eastAsia="Times New Roman" w:cstheme="minorHAnsi"/>
-          <w:kern w:val="0"/>
-          <w:sz w:val="18"/>
-          <w:szCs w:val="18"/>
-          <w:lang w:eastAsia="en-IN"/>
-          <w14:ligatures w14:val="none"/>
-        </w:rPr>
-      </w:pPr>
-      <w:r>
-        <w:rPr>
-          <w:rFonts w:eastAsia="Times New Roman" w:cstheme="minorHAnsi"/>
-          <w:kern w:val="0"/>
-          <w:sz w:val="18"/>
-          <w:szCs w:val="18"/>
-          <w:lang w:eastAsia="en-IN"/>
-          <w14:ligatures w14:val="none"/>
-        </w:rPr>
-        <w:t>                &lt;/configuration&gt;</w:t>
-      </w:r>
-    </w:p>
-    <w:p>
-      <w:pPr>
-        <w:pStyle w:val="NoSpacing"/>
-        <w:rPr>
-          <w:rFonts w:eastAsia="Times New Roman" w:cstheme="minorHAnsi"/>
-          <w:kern w:val="0"/>
-          <w:sz w:val="18"/>
-          <w:szCs w:val="18"/>
-          <w:lang w:eastAsia="en-IN"/>
-          <w14:ligatures w14:val="none"/>
-        </w:rPr>
-      </w:pPr>
-      <w:r>
-        <w:rPr>
-          <w:rFonts w:eastAsia="Times New Roman" w:cstheme="minorHAnsi"/>
-          <w:kern w:val="0"/>
-          <w:sz w:val="18"/>
-          <w:szCs w:val="18"/>
-          <w:lang w:eastAsia="en-IN"/>
-          <w14:ligatures w14:val="none"/>
-        </w:rPr>
-        <w:t>            &lt;/plugin&gt;</w:t>
-      </w:r>
-    </w:p>
-    <w:p>
-      <w:pPr>
-        <w:pStyle w:val="NoSpacing"/>
-        <w:rPr>
-          <w:rFonts w:eastAsia="Times New Roman" w:cstheme="minorHAnsi"/>
-          <w:kern w:val="0"/>
-          <w:sz w:val="18"/>
-          <w:szCs w:val="18"/>
-          <w:lang w:eastAsia="en-IN"/>
-          <w14:ligatures w14:val="none"/>
-        </w:rPr>
-      </w:pPr>
-      <w:r>
-        <w:rPr>
-          <w:rFonts w:eastAsia="Times New Roman" w:cstheme="minorHAnsi"/>
-          <w:kern w:val="0"/>
-          <w:sz w:val="18"/>
-          <w:szCs w:val="18"/>
-          <w:lang w:eastAsia="en-IN"/>
-          <w14:ligatures w14:val="none"/>
-        </w:rPr>
-        <w:t>        &lt;/plugins&gt;</w:t>
-      </w:r>
-    </w:p>
-    <w:p>
-      <w:pPr>
-        <w:pStyle w:val="NoSpacing"/>
-        <w:rPr>
-          <w:rFonts w:eastAsia="Times New Roman" w:cstheme="minorHAnsi"/>
-          <w:kern w:val="0"/>
-          <w:lang w:eastAsia="en-IN"/>
-          <w14:ligatures w14:val="none"/>
-        </w:rPr>
-      </w:pPr>
-      <w:r>
-        <w:rPr>
-          <w:rFonts w:eastAsia="Times New Roman" w:cstheme="minorHAnsi"/>
-          <w:kern w:val="0"/>
-          <w:sz w:val="18"/>
-          <w:szCs w:val="18"/>
-          <w:lang w:eastAsia="en-IN"/>
-          <w14:ligatures w14:val="none"/>
-        </w:rPr>
         <w:t>&lt;/build&gt;</w:t>
       </w:r>
     </w:p>
@@ -23103,37 +22158,7 @@
           <w:lang w:eastAsia="en-IN"/>
           <w14:ligatures w14:val="none"/>
         </w:rPr>
-        <w:t xml:space="preserve">PS D:\Experiments\Microservices\sb-bank-application\loans&gt; </w:t>
-      </w:r>
-      <w:proofErr w:type="spellStart"/>
-      <w:r>
-        <w:rPr>
-          <w:rFonts w:eastAsia="Times New Roman" w:cstheme="minorHAnsi"/>
-          <w:kern w:val="0"/>
-          <w:lang w:eastAsia="en-IN"/>
-          <w14:ligatures w14:val="none"/>
-        </w:rPr>
-        <w:t>mvn</w:t>
-      </w:r>
-      <w:proofErr w:type="spellEnd"/>
-      <w:r>
-        <w:rPr>
-          <w:rFonts w:eastAsia="Times New Roman" w:cstheme="minorHAnsi"/>
-          <w:kern w:val="0"/>
-          <w:lang w:eastAsia="en-IN"/>
-          <w14:ligatures w14:val="none"/>
-        </w:rPr>
-        <w:t xml:space="preserve"> </w:t>
-      </w:r>
-      <w:proofErr w:type="spellStart"/>
-      <w:r>
-        <w:rPr>
-          <w:rFonts w:eastAsia="Times New Roman" w:cstheme="minorHAnsi"/>
-          <w:kern w:val="0"/>
-          <w:lang w:eastAsia="en-IN"/>
-          <w14:ligatures w14:val="none"/>
-        </w:rPr>
-        <w:t>spring-</w:t>
+        <w:t>PS D:\Experiments\Microservices\sb-bank-application\loans&gt; mvn spring-</w:t>
       </w:r>
       <w:proofErr w:type="gramStart"/>
       <w:r>
@@ -23155,32 +22180,32 @@
         </w:rPr>
         <w:t>-image</w:t>
       </w:r>
-      <w:proofErr w:type="spellEnd"/>
-    </w:p>
-    <w:p>
-      <w:pPr>
-        <w:pStyle w:val="NoSpacing"/>
-        <w:rPr>
-          <w:rFonts w:eastAsia="Times New Roman" w:cstheme="minorHAnsi"/>
-          <w:kern w:val="0"/>
-          <w:lang w:eastAsia="en-IN"/>
-          <w14:ligatures w14:val="none"/>
-        </w:rPr>
-      </w:pPr>
-    </w:p>
-    <w:p>
-      <w:pPr>
-        <w:pStyle w:val="NoSpacing"/>
-        <w:rPr>
-          <w:rFonts w:eastAsia="Times New Roman" w:cstheme="minorHAnsi"/>
-          <w:kern w:val="0"/>
-          <w:lang w:eastAsia="en-IN"/>
-          <w14:ligatures w14:val="none"/>
-        </w:rPr>
-      </w:pPr>
-      <w:r>
-        <w:rPr>
-          <w:rFonts w:eastAsia="Times New Roman" w:cstheme="minorHAnsi"/>
+    </w:p>
+    <w:p>
+      <w:pPr>
+        <w:pStyle w:val="NoSpacing"/>
+        <w:rPr>
+          <w:rFonts w:eastAsia="Times New Roman" w:cstheme="minorHAnsi"/>
+          <w:kern w:val="0"/>
+          <w:lang w:eastAsia="en-IN"/>
+          <w14:ligatures w14:val="none"/>
+        </w:rPr>
+      </w:pPr>
+    </w:p>
+    <w:p>
+      <w:pPr>
+        <w:pStyle w:val="NoSpacing"/>
+        <w:rPr>
+          <w:rFonts w:eastAsia="Times New Roman" w:cstheme="minorHAnsi"/>
+          <w:kern w:val="0"/>
+          <w:lang w:eastAsia="en-IN"/>
+          <w14:ligatures w14:val="none"/>
+        </w:rPr>
+      </w:pPr>
+      <w:r>
+        <w:rPr>
+          <w:rFonts w:eastAsia="Times New Roman" w:cstheme="minorHAnsi"/>
+          <w:noProof/>
           <w:kern w:val="0"/>
           <w:lang w:eastAsia="en-IN"/>
           <w14:ligatures w14:val="none"/>
@@ -23246,6 +22271,7 @@
       <w:r>
         <w:rPr>
           <w:rFonts w:eastAsia="Times New Roman" w:cstheme="minorHAnsi"/>
+          <w:noProof/>
           <w:kern w:val="0"/>
           <w:lang w:eastAsia="en-IN"/>
           <w14:ligatures w14:val="none"/>
@@ -23342,6 +22368,7 @@
       <w:r>
         <w:rPr>
           <w:rFonts w:eastAsia="Times New Roman" w:cstheme="minorHAnsi"/>
+          <w:noProof/>
           <w:kern w:val="0"/>
           <w:lang w:eastAsia="en-IN"/>
           <w14:ligatures w14:val="none"/>
@@ -23462,27 +22489,7 @@
           <w:lang w:eastAsia="en-IN"/>
           <w14:ligatures w14:val="none"/>
         </w:rPr>
-        <w:t xml:space="preserve"> and the image size of loans using </w:t>
-      </w:r>
-      <w:proofErr w:type="spellStart"/>
-      <w:r>
-        <w:rPr>
-          <w:rFonts w:eastAsia="Times New Roman" w:cstheme="minorHAnsi"/>
-          <w:kern w:val="0"/>
-          <w:lang w:eastAsia="en-IN"/>
-          <w14:ligatures w14:val="none"/>
-        </w:rPr>
-        <w:t>buildpacks</w:t>
-      </w:r>
-      <w:proofErr w:type="spellEnd"/>
-      <w:r>
-        <w:rPr>
-          <w:rFonts w:eastAsia="Times New Roman" w:cstheme="minorHAnsi"/>
-          <w:kern w:val="0"/>
-          <w:lang w:eastAsia="en-IN"/>
-          <w14:ligatures w14:val="none"/>
-        </w:rPr>
-        <w:t xml:space="preserve"> is </w:t>
+        <w:t xml:space="preserve"> and the image size of loans using buildpacks is </w:t>
       </w:r>
       <w:r>
         <w:rPr>
@@ -23549,6 +22556,7 @@
       <w:r>
         <w:rPr>
           <w:rFonts w:eastAsia="Times New Roman" w:cstheme="minorHAnsi"/>
+          <w:noProof/>
           <w:kern w:val="0"/>
           <w:lang w:eastAsia="en-IN"/>
           <w14:ligatures w14:val="none"/>
@@ -23625,6 +22633,7 @@
       <w:r>
         <w:rPr>
           <w:rFonts w:eastAsia="Times New Roman" w:cstheme="minorHAnsi"/>
+          <w:noProof/>
           <w:kern w:val="0"/>
           <w:lang w:eastAsia="en-IN"/>
           <w14:ligatures w14:val="none"/>
@@ -23701,6 +22710,7 @@
       <w:r>
         <w:rPr>
           <w:rFonts w:eastAsia="Times New Roman" w:cstheme="minorHAnsi"/>
+          <w:noProof/>
           <w:kern w:val="0"/>
           <w:lang w:eastAsia="en-IN"/>
           <w14:ligatures w14:val="none"/>
@@ -23777,6 +22787,7 @@
       <w:r>
         <w:rPr>
           <w:rFonts w:eastAsia="Times New Roman" w:cstheme="minorHAnsi"/>
+          <w:noProof/>
           <w:kern w:val="0"/>
           <w:lang w:eastAsia="en-IN"/>
           <w14:ligatures w14:val="none"/>
@@ -24053,499 +23064,346 @@
           <w:sz w:val="14"/>
           <w:szCs w:val="14"/>
         </w:rPr>
-        <w:t>&lt;</w:t>
-      </w:r>
-      <w:proofErr w:type="spellStart"/>
+        <w:t>&lt;groupId&gt;org.springframework.boot</w:t>
+      </w:r>
+      <w:proofErr w:type="gramEnd"/>
       <w:r>
         <w:rPr>
           <w:sz w:val="14"/>
           <w:szCs w:val="14"/>
         </w:rPr>
-        <w:t>groupId</w:t>
-      </w:r>
-      <w:proofErr w:type="spellEnd"/>
-      <w:r>
+        <w:t>&lt;/groupId&gt;</w:t>
+      </w:r>
+    </w:p>
+    <w:p>
+      <w:pPr>
+        <w:pStyle w:val="NoSpacing"/>
         <w:rPr>
           <w:sz w:val="14"/>
           <w:szCs w:val="14"/>
         </w:rPr>
-        <w:t>&gt;</w:t>
-      </w:r>
-      <w:proofErr w:type="spellStart"/>
+      </w:pPr>
       <w:r>
         <w:rPr>
           <w:sz w:val="14"/>
           <w:szCs w:val="14"/>
         </w:rPr>
-        <w:t>org.springframework.boot</w:t>
-      </w:r>
-      <w:proofErr w:type="spellEnd"/>
-      <w:proofErr w:type="gramEnd"/>
-      <w:r>
+        <w:t>                &lt;artifactId&gt;spring-boot-maven-plugin&lt;/artifactId&gt;</w:t>
+      </w:r>
+    </w:p>
+    <w:p>
+      <w:pPr>
+        <w:pStyle w:val="NoSpacing"/>
         <w:rPr>
           <w:sz w:val="14"/>
           <w:szCs w:val="14"/>
         </w:rPr>
-        <w:t>&lt;/</w:t>
-      </w:r>
-      <w:proofErr w:type="spellStart"/>
+      </w:pPr>
       <w:r>
         <w:rPr>
           <w:sz w:val="14"/>
           <w:szCs w:val="14"/>
         </w:rPr>
-        <w:t>groupId</w:t>
-      </w:r>
-      <w:proofErr w:type="spellEnd"/>
-      <w:r>
+        <w:t>                &lt;configuration&gt;</w:t>
+      </w:r>
+    </w:p>
+    <w:p>
+      <w:pPr>
+        <w:pStyle w:val="NoSpacing"/>
         <w:rPr>
           <w:sz w:val="14"/>
           <w:szCs w:val="14"/>
         </w:rPr>
-        <w:t>&gt;</w:t>
-      </w:r>
-    </w:p>
-    <w:p>
-      <w:pPr>
-        <w:pStyle w:val="NoSpacing"/>
+      </w:pPr>
+      <w:r>
         <w:rPr>
           <w:sz w:val="14"/>
           <w:szCs w:val="14"/>
         </w:rPr>
-      </w:pPr>
-      <w:r>
+        <w:t>                    &lt;image&gt;</w:t>
+      </w:r>
+    </w:p>
+    <w:p>
+      <w:pPr>
+        <w:pStyle w:val="NoSpacing"/>
+        <w:rPr>
+          <w:b/>
+          <w:bCs/>
+        </w:rPr>
+      </w:pPr>
+      <w:r>
+        <w:rPr>
+          <w:b/>
+          <w:bCs/>
+        </w:rPr>
+        <w:t>                        &lt;name&gt;nileshzarkar/${</w:t>
+      </w:r>
+      <w:proofErr w:type="gramStart"/>
+      <w:r>
+        <w:rPr>
+          <w:b/>
+          <w:bCs/>
+        </w:rPr>
+        <w:t>project.artifactId</w:t>
+      </w:r>
+      <w:proofErr w:type="gramEnd"/>
+      <w:r>
+        <w:rPr>
+          <w:b/>
+          <w:bCs/>
+        </w:rPr>
+        <w:t>}:s4&lt;/name&gt;</w:t>
+      </w:r>
+    </w:p>
+    <w:p>
+      <w:pPr>
+        <w:pStyle w:val="NoSpacing"/>
         <w:rPr>
           <w:sz w:val="14"/>
           <w:szCs w:val="14"/>
         </w:rPr>
-        <w:t>                &lt;</w:t>
-      </w:r>
-      <w:proofErr w:type="spellStart"/>
+      </w:pPr>
       <w:r>
         <w:rPr>
           <w:sz w:val="14"/>
           <w:szCs w:val="14"/>
         </w:rPr>
-        <w:t>artifactId</w:t>
-      </w:r>
-      <w:proofErr w:type="spellEnd"/>
-      <w:r>
+        <w:t>                    &lt;/image&gt;</w:t>
+      </w:r>
+    </w:p>
+    <w:p>
+      <w:pPr>
+        <w:pStyle w:val="NoSpacing"/>
         <w:rPr>
           <w:sz w:val="14"/>
           <w:szCs w:val="14"/>
         </w:rPr>
-        <w:t>&gt;spring-boot-maven-plugin&lt;/</w:t>
-      </w:r>
-      <w:proofErr w:type="spellStart"/>
+      </w:pPr>
       <w:r>
         <w:rPr>
           <w:sz w:val="14"/>
           <w:szCs w:val="14"/>
         </w:rPr>
-        <w:t>artifactId</w:t>
-      </w:r>
-      <w:proofErr w:type="spellEnd"/>
-      <w:r>
+        <w:t>                &lt;/configuration&gt;</w:t>
+      </w:r>
+    </w:p>
+    <w:p>
+      <w:pPr>
+        <w:pStyle w:val="NoSpacing"/>
         <w:rPr>
           <w:sz w:val="14"/>
           <w:szCs w:val="14"/>
         </w:rPr>
-        <w:t>&gt;</w:t>
-      </w:r>
-    </w:p>
-    <w:p>
-      <w:pPr>
-        <w:pStyle w:val="NoSpacing"/>
+      </w:pPr>
+      <w:r>
         <w:rPr>
           <w:sz w:val="14"/>
           <w:szCs w:val="14"/>
         </w:rPr>
-      </w:pPr>
-      <w:r>
+        <w:t>            &lt;/plugin&gt;</w:t>
+      </w:r>
+    </w:p>
+    <w:p>
+      <w:pPr>
+        <w:pStyle w:val="NoSpacing"/>
         <w:rPr>
           <w:sz w:val="14"/>
           <w:szCs w:val="14"/>
         </w:rPr>
-        <w:t>                &lt;configuration&gt;</w:t>
-      </w:r>
-    </w:p>
-    <w:p>
-      <w:pPr>
-        <w:pStyle w:val="NoSpacing"/>
+      </w:pPr>
+      <w:r>
         <w:rPr>
           <w:sz w:val="14"/>
           <w:szCs w:val="14"/>
         </w:rPr>
+        <w:t>        &lt;/plugins&gt;</w:t>
+      </w:r>
+    </w:p>
+    <w:p>
+      <w:pPr>
+        <w:pStyle w:val="NoSpacing"/>
       </w:pPr>
       <w:r>
         <w:rPr>
           <w:sz w:val="14"/>
           <w:szCs w:val="14"/>
         </w:rPr>
-        <w:t>                    &lt;image&gt;</w:t>
-      </w:r>
-    </w:p>
-    <w:p>
-      <w:pPr>
-        <w:pStyle w:val="NoSpacing"/>
+        <w:t>    &lt;/build&gt;</w:t>
+      </w:r>
+    </w:p>
+    <w:p>
+      <w:pPr>
+        <w:pStyle w:val="NoSpacing"/>
+      </w:pPr>
+    </w:p>
+    <w:p>
+      <w:pPr>
+        <w:pStyle w:val="NoSpacing"/>
+      </w:pPr>
+      <w:r>
+        <w:t>Note: P</w:t>
+      </w:r>
+      <w:r>
+        <w:t>lease make sure you also have the Spring boot Maven plugin configured inside your pom.xml.</w:t>
+      </w:r>
+    </w:p>
+    <w:p>
+      <w:pPr>
+        <w:pStyle w:val="NoSpacing"/>
+      </w:pPr>
+      <w:r>
+        <w:t>Step 2: W</w:t>
+      </w:r>
+      <w:r>
+        <w:t xml:space="preserve">e need to run a mvn command which is </w:t>
+      </w:r>
+    </w:p>
+    <w:p>
+      <w:pPr>
+        <w:pStyle w:val="NoSpacing"/>
+      </w:pPr>
+    </w:p>
+    <w:p>
+      <w:pPr>
+        <w:pStyle w:val="NoSpacing"/>
+      </w:pPr>
+      <w:r>
+        <w:t>PS D:\Experiments\Microservices\sb-bank-application\loans&gt;</w:t>
+      </w:r>
+      <w:r>
         <w:rPr>
           <w:b/>
           <w:bCs/>
         </w:rPr>
-      </w:pPr>
+        <w:t xml:space="preserve"> mvn spring-</w:t>
+      </w:r>
+      <w:proofErr w:type="gramStart"/>
       <w:r>
         <w:rPr>
           <w:b/>
           <w:bCs/>
         </w:rPr>
-        <w:t>                        &lt;name&gt;</w:t>
-      </w:r>
-      <w:proofErr w:type="spellStart"/>
+        <w:t>boot:build</w:t>
+      </w:r>
+      <w:proofErr w:type="gramEnd"/>
       <w:r>
         <w:rPr>
           <w:b/>
           <w:bCs/>
         </w:rPr>
-        <w:t>nileshzarkar</w:t>
-      </w:r>
-      <w:proofErr w:type="spellEnd"/>
-      <w:r>
-        <w:rPr>
+        <w:t>-image</w:t>
+      </w:r>
+      <w:r>
+        <w:t xml:space="preserve"> </w:t>
+      </w:r>
+    </w:p>
+    <w:p>
+      <w:pPr>
+        <w:pStyle w:val="NoSpacing"/>
+      </w:pPr>
+    </w:p>
+    <w:p>
+      <w:pPr>
+        <w:pStyle w:val="NoSpacing"/>
+      </w:pPr>
+      <w:proofErr w:type="gramStart"/>
+      <w:r>
+        <w:t>So</w:t>
+      </w:r>
+      <w:proofErr w:type="gramEnd"/>
+      <w:r>
+        <w:t xml:space="preserve"> when you try to run this command behind the scenes, your spring boot Maven plugin is going to utilize</w:t>
+      </w:r>
+      <w:r>
+        <w:t xml:space="preserve"> </w:t>
+      </w:r>
+      <w:r>
+        <w:t>Buildpacks to generate a Docker image without the need of Docker file.</w:t>
+      </w:r>
+    </w:p>
+    <w:p>
+      <w:pPr>
+        <w:pStyle w:val="NoSpacing"/>
+      </w:pPr>
+    </w:p>
+    <w:p>
+      <w:pPr>
+        <w:pStyle w:val="NoSpacing"/>
+      </w:pPr>
+      <w:r>
+        <w:t xml:space="preserve">Step 3: </w:t>
+      </w:r>
+      <w:r>
+        <w:t>Once you generate a Docker image, you can run this Docker image as a Docker container by using the</w:t>
+      </w:r>
+      <w:r>
+        <w:t xml:space="preserve"> </w:t>
+      </w:r>
+      <w:r>
+        <w:t xml:space="preserve">command which is </w:t>
+      </w:r>
+    </w:p>
+    <w:p>
+      <w:pPr>
+        <w:pStyle w:val="NoSpacing"/>
+        <w:rPr>
+          <w:rFonts w:eastAsia="Times New Roman" w:cstheme="minorHAnsi"/>
+          <w:kern w:val="0"/>
+          <w:lang w:eastAsia="en-IN"/>
+          <w14:ligatures w14:val="none"/>
+        </w:rPr>
+      </w:pPr>
+      <w:r>
+        <w:rPr>
+          <w:rFonts w:eastAsia="Times New Roman" w:cstheme="minorHAnsi"/>
+          <w:kern w:val="0"/>
+          <w:lang w:eastAsia="en-IN"/>
+          <w14:ligatures w14:val="none"/>
+        </w:rPr>
+        <w:t xml:space="preserve">PS D:\Experiments\Microservices\sb-bank-application\loans&gt; </w:t>
+      </w:r>
+    </w:p>
+    <w:p>
+      <w:pPr>
+        <w:pStyle w:val="NoSpacing"/>
+        <w:rPr>
+          <w:rFonts w:eastAsia="Times New Roman" w:cstheme="minorHAnsi"/>
           <w:b/>
           <w:bCs/>
-        </w:rPr>
-        <w:t>/${</w:t>
-      </w:r>
-      <w:proofErr w:type="spellStart"/>
-      <w:proofErr w:type="gramStart"/>
-      <w:r>
-        <w:rPr>
+          <w:kern w:val="0"/>
+          <w:lang w:eastAsia="en-IN"/>
+          <w14:ligatures w14:val="none"/>
+        </w:rPr>
+      </w:pPr>
+      <w:r>
+        <w:rPr>
+          <w:rFonts w:eastAsia="Times New Roman" w:cstheme="minorHAnsi"/>
           <w:b/>
           <w:bCs/>
-        </w:rPr>
-        <w:t>project.artifactId</w:t>
-      </w:r>
-      <w:proofErr w:type="spellEnd"/>
-      <w:proofErr w:type="gramEnd"/>
-      <w:r>
-        <w:rPr>
+          <w:kern w:val="0"/>
+          <w:lang w:eastAsia="en-IN"/>
+          <w14:ligatures w14:val="none"/>
+        </w:rPr>
+        <w:t>docker run -d -p 8090:8090 nileshzarkar/</w:t>
+      </w:r>
+      <w:proofErr w:type="gramStart"/>
+      <w:r>
+        <w:rPr>
+          <w:rFonts w:eastAsia="Times New Roman" w:cstheme="minorHAnsi"/>
           <w:b/>
           <w:bCs/>
-        </w:rPr>
-        <w:t>}:s4&lt;/name&gt;</w:t>
-      </w:r>
-    </w:p>
-    <w:p>
-      <w:pPr>
-        <w:pStyle w:val="NoSpacing"/>
-        <w:rPr>
-          <w:sz w:val="14"/>
-          <w:szCs w:val="14"/>
-        </w:rPr>
-      </w:pPr>
-      <w:r>
-        <w:rPr>
-          <w:sz w:val="14"/>
-          <w:szCs w:val="14"/>
-        </w:rPr>
-        <w:t>                    &lt;/image&gt;</w:t>
-      </w:r>
-    </w:p>
-    <w:p>
-      <w:pPr>
-        <w:pStyle w:val="NoSpacing"/>
-        <w:rPr>
-          <w:sz w:val="14"/>
-          <w:szCs w:val="14"/>
-        </w:rPr>
-      </w:pPr>
-      <w:r>
-        <w:rPr>
-          <w:sz w:val="14"/>
-          <w:szCs w:val="14"/>
-        </w:rPr>
-        <w:t>                &lt;/configuration&gt;</w:t>
-      </w:r>
-    </w:p>
-    <w:p>
-      <w:pPr>
-        <w:pStyle w:val="NoSpacing"/>
-        <w:rPr>
-          <w:sz w:val="14"/>
-          <w:szCs w:val="14"/>
-        </w:rPr>
-      </w:pPr>
-      <w:r>
-        <w:rPr>
-          <w:sz w:val="14"/>
-          <w:szCs w:val="14"/>
-        </w:rPr>
-        <w:t>            &lt;/plugin&gt;</w:t>
-      </w:r>
-    </w:p>
-    <w:p>
-      <w:pPr>
-        <w:pStyle w:val="NoSpacing"/>
-        <w:rPr>
-          <w:sz w:val="14"/>
-          <w:szCs w:val="14"/>
-        </w:rPr>
-      </w:pPr>
-      <w:r>
-        <w:rPr>
-          <w:sz w:val="14"/>
-          <w:szCs w:val="14"/>
-        </w:rPr>
-        <w:t>        &lt;/plugins&gt;</w:t>
-      </w:r>
-    </w:p>
-    <w:p>
-      <w:pPr>
-        <w:pStyle w:val="NoSpacing"/>
-      </w:pPr>
-      <w:r>
-        <w:rPr>
-          <w:sz w:val="14"/>
-          <w:szCs w:val="14"/>
-        </w:rPr>
-        <w:t>    &lt;/build&gt;</w:t>
-      </w:r>
-    </w:p>
-    <w:p>
-      <w:pPr>
-        <w:pStyle w:val="NoSpacing"/>
-      </w:pPr>
-    </w:p>
-    <w:p>
-      <w:pPr>
-        <w:pStyle w:val="NoSpacing"/>
-      </w:pPr>
-      <w:r>
-        <w:t>Note: P</w:t>
-      </w:r>
-      <w:r>
-        <w:t>lease make sure you also have the Spring boot Maven plugin configured inside your pom.xml.</w:t>
-      </w:r>
-    </w:p>
-    <w:p>
-      <w:pPr>
-        <w:pStyle w:val="NoSpacing"/>
-      </w:pPr>
-      <w:r>
-        <w:t>Step 2: W</w:t>
-      </w:r>
-      <w:r>
-        <w:t xml:space="preserve">e need to run a </w:t>
-      </w:r>
-      <w:proofErr w:type="spellStart"/>
-      <w:r>
-        <w:t>mvn</w:t>
-      </w:r>
-      <w:proofErr w:type="spellEnd"/>
-      <w:r>
-        <w:t xml:space="preserve"> command which is </w:t>
-      </w:r>
-    </w:p>
-    <w:p>
-      <w:pPr>
-        <w:pStyle w:val="NoSpacing"/>
-      </w:pPr>
-    </w:p>
-    <w:p>
-      <w:pPr>
-        <w:pStyle w:val="NoSpacing"/>
-      </w:pPr>
-      <w:r>
-        <w:t>PS D:\Experiments\Microservices\sb-bank-application\loans&gt;</w:t>
-      </w:r>
-      <w:r>
-        <w:rPr>
+          <w:kern w:val="0"/>
+          <w:lang w:eastAsia="en-IN"/>
+          <w14:ligatures w14:val="none"/>
+        </w:rPr>
+        <w:t>loans:s</w:t>
+      </w:r>
+      <w:proofErr w:type="gramEnd"/>
+      <w:r>
+        <w:rPr>
+          <w:rFonts w:eastAsia="Times New Roman" w:cstheme="minorHAnsi"/>
           <w:b/>
           <w:bCs/>
-        </w:rPr>
-        <w:t xml:space="preserve"> </w:t>
-      </w:r>
-      <w:proofErr w:type="spellStart"/>
-      <w:r>
-        <w:rPr>
-          <w:b/>
-          <w:bCs/>
-        </w:rPr>
-        <w:t>mvn</w:t>
-      </w:r>
-      <w:proofErr w:type="spellEnd"/>
-      <w:r>
-        <w:rPr>
-          <w:b/>
-          <w:bCs/>
-        </w:rPr>
-        <w:t xml:space="preserve"> </w:t>
-      </w:r>
-      <w:proofErr w:type="spellStart"/>
-      <w:r>
-        <w:rPr>
-          <w:b/>
-          <w:bCs/>
-        </w:rPr>
-        <w:t>spring-</w:t>
-      </w:r>
-      <w:proofErr w:type="gramStart"/>
-      <w:r>
-        <w:rPr>
-          <w:b/>
-          <w:bCs/>
-        </w:rPr>
-        <w:t>boot:build</w:t>
-      </w:r>
-      <w:proofErr w:type="gramEnd"/>
-      <w:r>
-        <w:rPr>
-          <w:b/>
-          <w:bCs/>
-        </w:rPr>
-        <w:t>-image</w:t>
-      </w:r>
-      <w:proofErr w:type="spellEnd"/>
-      <w:r>
-        <w:t xml:space="preserve"> </w:t>
-      </w:r>
-    </w:p>
-    <w:p>
-      <w:pPr>
-        <w:pStyle w:val="NoSpacing"/>
-      </w:pPr>
-    </w:p>
-    <w:p>
-      <w:pPr>
-        <w:pStyle w:val="NoSpacing"/>
-      </w:pPr>
-      <w:proofErr w:type="gramStart"/>
-      <w:r>
-        <w:t>So</w:t>
-      </w:r>
-      <w:proofErr w:type="gramEnd"/>
-      <w:r>
-        <w:t xml:space="preserve"> when you try to run this command behind the scenes, your spring boot Maven plugin is going to utilize</w:t>
-      </w:r>
-      <w:r>
-        <w:t xml:space="preserve"> </w:t>
-      </w:r>
-      <w:proofErr w:type="spellStart"/>
-      <w:r>
-        <w:t>Buildpacks</w:t>
-      </w:r>
-      <w:proofErr w:type="spellEnd"/>
-      <w:r>
-        <w:t xml:space="preserve"> to generate a Docker image without the need of Docker file.</w:t>
-      </w:r>
-    </w:p>
-    <w:p>
-      <w:pPr>
-        <w:pStyle w:val="NoSpacing"/>
-      </w:pPr>
-    </w:p>
-    <w:p>
-      <w:pPr>
-        <w:pStyle w:val="NoSpacing"/>
-      </w:pPr>
-      <w:r>
-        <w:t xml:space="preserve">Step 3: </w:t>
-      </w:r>
-      <w:r>
-        <w:t>Once you generate a Docker image, you can run this Docker image as a Docker container by using the</w:t>
-      </w:r>
-      <w:r>
-        <w:t xml:space="preserve"> </w:t>
-      </w:r>
-      <w:r>
-        <w:t xml:space="preserve">command which is </w:t>
-      </w:r>
-    </w:p>
-    <w:p>
-      <w:pPr>
-        <w:pStyle w:val="NoSpacing"/>
-        <w:rPr>
-          <w:rFonts w:eastAsia="Times New Roman" w:cstheme="minorHAnsi"/>
-          <w:kern w:val="0"/>
-          <w:lang w:eastAsia="en-IN"/>
-          <w14:ligatures w14:val="none"/>
-        </w:rPr>
-      </w:pPr>
-      <w:r>
-        <w:rPr>
-          <w:rFonts w:eastAsia="Times New Roman" w:cstheme="minorHAnsi"/>
-          <w:kern w:val="0"/>
-          <w:lang w:eastAsia="en-IN"/>
-          <w14:ligatures w14:val="none"/>
-        </w:rPr>
-        <w:t xml:space="preserve">PS D:\Experiments\Microservices\sb-bank-application\loans&gt; </w:t>
-      </w:r>
-    </w:p>
-    <w:p>
-      <w:pPr>
-        <w:pStyle w:val="NoSpacing"/>
-        <w:rPr>
-          <w:rFonts w:eastAsia="Times New Roman" w:cstheme="minorHAnsi"/>
-          <w:b/>
-          <w:bCs/>
-          <w:kern w:val="0"/>
-          <w:lang w:eastAsia="en-IN"/>
-          <w14:ligatures w14:val="none"/>
-        </w:rPr>
-      </w:pPr>
-      <w:r>
-        <w:rPr>
-          <w:rFonts w:eastAsia="Times New Roman" w:cstheme="minorHAnsi"/>
-          <w:b/>
-          <w:bCs/>
-          <w:kern w:val="0"/>
-          <w:lang w:eastAsia="en-IN"/>
-          <w14:ligatures w14:val="none"/>
-        </w:rPr>
-        <w:t xml:space="preserve">docker run -d -p 8090:8090 </w:t>
-      </w:r>
-      <w:proofErr w:type="spellStart"/>
-      <w:r>
-        <w:rPr>
-          <w:rFonts w:eastAsia="Times New Roman" w:cstheme="minorHAnsi"/>
-          <w:b/>
-          <w:bCs/>
-          <w:kern w:val="0"/>
-          <w:lang w:eastAsia="en-IN"/>
-          <w14:ligatures w14:val="none"/>
-        </w:rPr>
-        <w:t>nileshzarkar</w:t>
-      </w:r>
-      <w:proofErr w:type="spellEnd"/>
-      <w:r>
-        <w:rPr>
-          <w:rFonts w:eastAsia="Times New Roman" w:cstheme="minorHAnsi"/>
-          <w:b/>
-          <w:bCs/>
-          <w:kern w:val="0"/>
-          <w:lang w:eastAsia="en-IN"/>
-          <w14:ligatures w14:val="none"/>
-        </w:rPr>
-        <w:t>/</w:t>
-      </w:r>
-      <w:proofErr w:type="gramStart"/>
-      <w:r>
-        <w:rPr>
-          <w:rFonts w:eastAsia="Times New Roman" w:cstheme="minorHAnsi"/>
-          <w:b/>
-          <w:bCs/>
-          <w:kern w:val="0"/>
-          <w:lang w:eastAsia="en-IN"/>
-          <w14:ligatures w14:val="none"/>
-        </w:rPr>
-        <w:t>loans:s</w:t>
-      </w:r>
-      <w:proofErr w:type="gramEnd"/>
-      <w:r>
-        <w:rPr>
-          <w:rFonts w:eastAsia="Times New Roman" w:cstheme="minorHAnsi"/>
-          <w:b/>
-          <w:bCs/>
           <w:kern w:val="0"/>
           <w:lang w:eastAsia="en-IN"/>
           <w14:ligatures w14:val="none"/>
@@ -24869,37 +23727,7 @@
           <w14:ligatures w14:val="none"/>
         </w:rPr>
         <w:lastRenderedPageBreak/>
-        <w:t xml:space="preserve">Generate Docker image of </w:t>
-      </w:r>
-      <w:r>
-        <w:rPr>
-          <w:rFonts w:eastAsia="Times New Roman" w:cstheme="minorHAnsi"/>
-          <w:kern w:val="0"/>
-          <w:highlight w:val="yellow"/>
-          <w:lang w:eastAsia="en-IN"/>
-          <w14:ligatures w14:val="none"/>
-        </w:rPr>
-        <w:t>Cards</w:t>
-      </w:r>
-      <w:r>
-        <w:rPr>
-          <w:rFonts w:eastAsia="Times New Roman" w:cstheme="minorHAnsi"/>
-          <w:kern w:val="0"/>
-          <w:highlight w:val="yellow"/>
-          <w:lang w:eastAsia="en-IN"/>
-          <w14:ligatures w14:val="none"/>
-        </w:rPr>
-        <w:t xml:space="preserve"> microservice with </w:t>
-      </w:r>
-      <w:r>
-        <w:rPr>
-          <w:rFonts w:eastAsia="Times New Roman" w:cstheme="minorHAnsi"/>
-          <w:kern w:val="0"/>
-          <w:highlight w:val="yellow"/>
-          <w:lang w:eastAsia="en-IN"/>
-          <w14:ligatures w14:val="none"/>
-        </w:rPr>
-        <w:t>Google Jib</w:t>
+        <w:t>Generate Docker image of Cards microservice with Google Jib</w:t>
       </w:r>
     </w:p>
     <w:p>
@@ -24935,17 +23763,1623 @@
           <w14:ligatures w14:val="none"/>
         </w:rPr>
       </w:pPr>
-    </w:p>
-    <w:p>
-      <w:pPr>
-        <w:pStyle w:val="NoSpacing"/>
-        <w:rPr>
-          <w:rFonts w:eastAsia="Times New Roman" w:cstheme="minorHAnsi"/>
-          <w:kern w:val="0"/>
-          <w:lang w:eastAsia="en-IN"/>
-          <w14:ligatures w14:val="none"/>
-        </w:rPr>
-      </w:pPr>
+      <w:hyperlink r:id="rId44" w:history="1">
+        <w:r>
+          <w:rPr>
+            <w:rStyle w:val="Hyperlink"/>
+            <w:rFonts w:eastAsia="Times New Roman" w:cstheme="minorHAnsi"/>
+            <w:kern w:val="0"/>
+            <w:lang w:eastAsia="en-IN"/>
+            <w14:ligatures w14:val="none"/>
+          </w:rPr>
+          <w:t>https://github.com/GoogleContainerTools/jib/tree/master/jib-maven-plugin</w:t>
+        </w:r>
+      </w:hyperlink>
+    </w:p>
+    <w:p>
+      <w:pPr>
+        <w:pStyle w:val="NoSpacing"/>
+        <w:rPr>
+          <w:rFonts w:eastAsia="Times New Roman" w:cstheme="minorHAnsi"/>
+          <w:kern w:val="0"/>
+          <w:lang w:eastAsia="en-IN"/>
+          <w14:ligatures w14:val="none"/>
+        </w:rPr>
+      </w:pPr>
+    </w:p>
+    <w:p>
+      <w:pPr>
+        <w:pStyle w:val="NoSpacing"/>
+        <w:rPr>
+          <w:rFonts w:eastAsia="Times New Roman" w:cstheme="minorHAnsi"/>
+          <w:kern w:val="0"/>
+          <w:lang w:eastAsia="en-IN"/>
+          <w14:ligatures w14:val="none"/>
+        </w:rPr>
+      </w:pPr>
+      <w:r>
+        <w:rPr>
+          <w:rFonts w:eastAsia="Times New Roman" w:cstheme="minorHAnsi"/>
+          <w:kern w:val="0"/>
+          <w:lang w:eastAsia="en-IN"/>
+          <w14:ligatures w14:val="none"/>
+        </w:rPr>
+        <w:t>&lt;plugin&gt;</w:t>
+      </w:r>
+    </w:p>
+    <w:p>
+      <w:pPr>
+        <w:pStyle w:val="NoSpacing"/>
+        <w:rPr>
+          <w:rFonts w:eastAsia="Times New Roman" w:cstheme="minorHAnsi"/>
+          <w:kern w:val="0"/>
+          <w:lang w:eastAsia="en-IN"/>
+          <w14:ligatures w14:val="none"/>
+        </w:rPr>
+      </w:pPr>
+      <w:r>
+        <w:rPr>
+          <w:rFonts w:eastAsia="Times New Roman" w:cstheme="minorHAnsi"/>
+          <w:kern w:val="0"/>
+          <w:lang w:eastAsia="en-IN"/>
+          <w14:ligatures w14:val="none"/>
+        </w:rPr>
+        <w:t xml:space="preserve">        </w:t>
+      </w:r>
+      <w:proofErr w:type="gramStart"/>
+      <w:r>
+        <w:rPr>
+          <w:rFonts w:eastAsia="Times New Roman" w:cstheme="minorHAnsi"/>
+          <w:kern w:val="0"/>
+          <w:lang w:eastAsia="en-IN"/>
+          <w14:ligatures w14:val="none"/>
+        </w:rPr>
+        <w:t>&lt;groupId&gt;com.google.cloud</w:t>
+      </w:r>
+      <w:proofErr w:type="gramEnd"/>
+      <w:r>
+        <w:rPr>
+          <w:rFonts w:eastAsia="Times New Roman" w:cstheme="minorHAnsi"/>
+          <w:kern w:val="0"/>
+          <w:lang w:eastAsia="en-IN"/>
+          <w14:ligatures w14:val="none"/>
+        </w:rPr>
+        <w:t>.tools&lt;/groupId&gt;</w:t>
+      </w:r>
+    </w:p>
+    <w:p>
+      <w:pPr>
+        <w:pStyle w:val="NoSpacing"/>
+        <w:rPr>
+          <w:rFonts w:eastAsia="Times New Roman" w:cstheme="minorHAnsi"/>
+          <w:kern w:val="0"/>
+          <w:lang w:eastAsia="en-IN"/>
+          <w14:ligatures w14:val="none"/>
+        </w:rPr>
+      </w:pPr>
+      <w:r>
+        <w:rPr>
+          <w:rFonts w:eastAsia="Times New Roman" w:cstheme="minorHAnsi"/>
+          <w:kern w:val="0"/>
+          <w:lang w:eastAsia="en-IN"/>
+          <w14:ligatures w14:val="none"/>
+        </w:rPr>
+        <w:t xml:space="preserve">        </w:t>
+      </w:r>
+      <w:r>
+        <w:rPr>
+          <w:rFonts w:eastAsia="Times New Roman" w:cstheme="minorHAnsi"/>
+          <w:kern w:val="0"/>
+          <w:lang w:eastAsia="en-IN"/>
+          <w14:ligatures w14:val="none"/>
+        </w:rPr>
+        <w:t xml:space="preserve">    </w:t>
+      </w:r>
+      <w:r>
+        <w:rPr>
+          <w:rFonts w:eastAsia="Times New Roman" w:cstheme="minorHAnsi"/>
+          <w:kern w:val="0"/>
+          <w:lang w:eastAsia="en-IN"/>
+          <w14:ligatures w14:val="none"/>
+        </w:rPr>
+        <w:t>&lt;artifactId&gt;jib-maven-plugin&lt;/artifactId&gt;</w:t>
+      </w:r>
+    </w:p>
+    <w:p>
+      <w:pPr>
+        <w:pStyle w:val="NoSpacing"/>
+        <w:rPr>
+          <w:rFonts w:eastAsia="Times New Roman" w:cstheme="minorHAnsi"/>
+          <w:kern w:val="0"/>
+          <w:lang w:eastAsia="en-IN"/>
+          <w14:ligatures w14:val="none"/>
+        </w:rPr>
+      </w:pPr>
+      <w:r>
+        <w:rPr>
+          <w:rFonts w:eastAsia="Times New Roman" w:cstheme="minorHAnsi"/>
+          <w:kern w:val="0"/>
+          <w:lang w:eastAsia="en-IN"/>
+          <w14:ligatures w14:val="none"/>
+        </w:rPr>
+        <w:t xml:space="preserve">        </w:t>
+      </w:r>
+      <w:r>
+        <w:rPr>
+          <w:rFonts w:eastAsia="Times New Roman" w:cstheme="minorHAnsi"/>
+          <w:kern w:val="0"/>
+          <w:lang w:eastAsia="en-IN"/>
+          <w14:ligatures w14:val="none"/>
+        </w:rPr>
+        <w:t xml:space="preserve">    </w:t>
+      </w:r>
+      <w:r>
+        <w:rPr>
+          <w:rFonts w:eastAsia="Times New Roman" w:cstheme="minorHAnsi"/>
+          <w:kern w:val="0"/>
+          <w:lang w:eastAsia="en-IN"/>
+          <w14:ligatures w14:val="none"/>
+        </w:rPr>
+        <w:t>&lt;version&gt;3.4.1&lt;/version&gt;</w:t>
+      </w:r>
+    </w:p>
+    <w:p>
+      <w:pPr>
+        <w:pStyle w:val="NoSpacing"/>
+        <w:rPr>
+          <w:rFonts w:eastAsia="Times New Roman" w:cstheme="minorHAnsi"/>
+          <w:kern w:val="0"/>
+          <w:lang w:eastAsia="en-IN"/>
+          <w14:ligatures w14:val="none"/>
+        </w:rPr>
+      </w:pPr>
+      <w:r>
+        <w:rPr>
+          <w:rFonts w:eastAsia="Times New Roman" w:cstheme="minorHAnsi"/>
+          <w:kern w:val="0"/>
+          <w:lang w:eastAsia="en-IN"/>
+          <w14:ligatures w14:val="none"/>
+        </w:rPr>
+        <w:t xml:space="preserve">        </w:t>
+      </w:r>
+      <w:r>
+        <w:rPr>
+          <w:rFonts w:eastAsia="Times New Roman" w:cstheme="minorHAnsi"/>
+          <w:kern w:val="0"/>
+          <w:lang w:eastAsia="en-IN"/>
+          <w14:ligatures w14:val="none"/>
+        </w:rPr>
+        <w:t xml:space="preserve">    </w:t>
+      </w:r>
+      <w:r>
+        <w:rPr>
+          <w:rFonts w:eastAsia="Times New Roman" w:cstheme="minorHAnsi"/>
+          <w:kern w:val="0"/>
+          <w:lang w:eastAsia="en-IN"/>
+          <w14:ligatures w14:val="none"/>
+        </w:rPr>
+        <w:t>&lt;configuration&gt;</w:t>
+      </w:r>
+    </w:p>
+    <w:p>
+      <w:pPr>
+        <w:pStyle w:val="NoSpacing"/>
+        <w:rPr>
+          <w:rFonts w:eastAsia="Times New Roman" w:cstheme="minorHAnsi"/>
+          <w:kern w:val="0"/>
+          <w:lang w:eastAsia="en-IN"/>
+          <w14:ligatures w14:val="none"/>
+        </w:rPr>
+      </w:pPr>
+      <w:r>
+        <w:rPr>
+          <w:rFonts w:eastAsia="Times New Roman" w:cstheme="minorHAnsi"/>
+          <w:kern w:val="0"/>
+          <w:lang w:eastAsia="en-IN"/>
+          <w14:ligatures w14:val="none"/>
+        </w:rPr>
+        <w:t xml:space="preserve">          </w:t>
+      </w:r>
+      <w:r>
+        <w:rPr>
+          <w:rFonts w:eastAsia="Times New Roman" w:cstheme="minorHAnsi"/>
+          <w:kern w:val="0"/>
+          <w:lang w:eastAsia="en-IN"/>
+          <w14:ligatures w14:val="none"/>
+        </w:rPr>
+        <w:t xml:space="preserve">    </w:t>
+      </w:r>
+      <w:r>
+        <w:rPr>
+          <w:rFonts w:eastAsia="Times New Roman" w:cstheme="minorHAnsi"/>
+          <w:kern w:val="0"/>
+          <w:lang w:eastAsia="en-IN"/>
+          <w14:ligatures w14:val="none"/>
+        </w:rPr>
+        <w:t>&lt;to&gt;</w:t>
+      </w:r>
+    </w:p>
+    <w:p>
+      <w:pPr>
+        <w:pStyle w:val="NoSpacing"/>
+        <w:rPr>
+          <w:rFonts w:eastAsia="Times New Roman" w:cstheme="minorHAnsi"/>
+          <w:kern w:val="0"/>
+          <w:lang w:eastAsia="en-IN"/>
+          <w14:ligatures w14:val="none"/>
+        </w:rPr>
+      </w:pPr>
+      <w:r>
+        <w:rPr>
+          <w:rFonts w:eastAsia="Times New Roman" w:cstheme="minorHAnsi"/>
+          <w:kern w:val="0"/>
+          <w:lang w:eastAsia="en-IN"/>
+          <w14:ligatures w14:val="none"/>
+        </w:rPr>
+        <w:t xml:space="preserve">            </w:t>
+      </w:r>
+      <w:r>
+        <w:rPr>
+          <w:rFonts w:eastAsia="Times New Roman" w:cstheme="minorHAnsi"/>
+          <w:kern w:val="0"/>
+          <w:lang w:eastAsia="en-IN"/>
+          <w14:ligatures w14:val="none"/>
+        </w:rPr>
+        <w:t xml:space="preserve">     </w:t>
+      </w:r>
+      <w:r>
+        <w:rPr>
+          <w:rFonts w:eastAsia="Times New Roman" w:cstheme="minorHAnsi"/>
+          <w:kern w:val="0"/>
+          <w:lang w:eastAsia="en-IN"/>
+          <w14:ligatures w14:val="none"/>
+        </w:rPr>
+        <w:t>&lt;image&gt;myimage&lt;/image&gt;</w:t>
+      </w:r>
+    </w:p>
+    <w:p>
+      <w:pPr>
+        <w:pStyle w:val="NoSpacing"/>
+        <w:rPr>
+          <w:rFonts w:eastAsia="Times New Roman" w:cstheme="minorHAnsi"/>
+          <w:kern w:val="0"/>
+          <w:lang w:eastAsia="en-IN"/>
+          <w14:ligatures w14:val="none"/>
+        </w:rPr>
+      </w:pPr>
+      <w:r>
+        <w:rPr>
+          <w:rFonts w:eastAsia="Times New Roman" w:cstheme="minorHAnsi"/>
+          <w:kern w:val="0"/>
+          <w:lang w:eastAsia="en-IN"/>
+          <w14:ligatures w14:val="none"/>
+        </w:rPr>
+        <w:t xml:space="preserve">          </w:t>
+      </w:r>
+      <w:r>
+        <w:rPr>
+          <w:rFonts w:eastAsia="Times New Roman" w:cstheme="minorHAnsi"/>
+          <w:kern w:val="0"/>
+          <w:lang w:eastAsia="en-IN"/>
+          <w14:ligatures w14:val="none"/>
+        </w:rPr>
+        <w:t xml:space="preserve">    </w:t>
+      </w:r>
+      <w:r>
+        <w:rPr>
+          <w:rFonts w:eastAsia="Times New Roman" w:cstheme="minorHAnsi"/>
+          <w:kern w:val="0"/>
+          <w:lang w:eastAsia="en-IN"/>
+          <w14:ligatures w14:val="none"/>
+        </w:rPr>
+        <w:t>&lt;/to&gt;</w:t>
+      </w:r>
+    </w:p>
+    <w:p>
+      <w:pPr>
+        <w:pStyle w:val="NoSpacing"/>
+        <w:rPr>
+          <w:rFonts w:eastAsia="Times New Roman" w:cstheme="minorHAnsi"/>
+          <w:kern w:val="0"/>
+          <w:lang w:eastAsia="en-IN"/>
+          <w14:ligatures w14:val="none"/>
+        </w:rPr>
+      </w:pPr>
+      <w:r>
+        <w:rPr>
+          <w:rFonts w:eastAsia="Times New Roman" w:cstheme="minorHAnsi"/>
+          <w:kern w:val="0"/>
+          <w:lang w:eastAsia="en-IN"/>
+          <w14:ligatures w14:val="none"/>
+        </w:rPr>
+        <w:t xml:space="preserve">        </w:t>
+      </w:r>
+      <w:r>
+        <w:rPr>
+          <w:rFonts w:eastAsia="Times New Roman" w:cstheme="minorHAnsi"/>
+          <w:kern w:val="0"/>
+          <w:lang w:eastAsia="en-IN"/>
+          <w14:ligatures w14:val="none"/>
+        </w:rPr>
+        <w:t xml:space="preserve">    </w:t>
+      </w:r>
+      <w:r>
+        <w:rPr>
+          <w:rFonts w:eastAsia="Times New Roman" w:cstheme="minorHAnsi"/>
+          <w:kern w:val="0"/>
+          <w:lang w:eastAsia="en-IN"/>
+          <w14:ligatures w14:val="none"/>
+        </w:rPr>
+        <w:t>&lt;/configuration&gt;</w:t>
+      </w:r>
+    </w:p>
+    <w:p>
+      <w:pPr>
+        <w:pStyle w:val="NoSpacing"/>
+        <w:rPr>
+          <w:rFonts w:eastAsia="Times New Roman" w:cstheme="minorHAnsi"/>
+          <w:kern w:val="0"/>
+          <w:lang w:eastAsia="en-IN"/>
+          <w14:ligatures w14:val="none"/>
+        </w:rPr>
+      </w:pPr>
+      <w:r>
+        <w:rPr>
+          <w:rFonts w:eastAsia="Times New Roman" w:cstheme="minorHAnsi"/>
+          <w:kern w:val="0"/>
+          <w:lang w:eastAsia="en-IN"/>
+          <w14:ligatures w14:val="none"/>
+        </w:rPr>
+        <w:t>&lt;/plugin&gt;</w:t>
+      </w:r>
+    </w:p>
+    <w:p>
+      <w:pPr>
+        <w:pStyle w:val="NoSpacing"/>
+        <w:rPr>
+          <w:rFonts w:eastAsia="Times New Roman" w:cstheme="minorHAnsi"/>
+          <w:kern w:val="0"/>
+          <w:lang w:eastAsia="en-IN"/>
+          <w14:ligatures w14:val="none"/>
+        </w:rPr>
+      </w:pPr>
+    </w:p>
+    <w:p>
+      <w:pPr>
+        <w:pStyle w:val="NoSpacing"/>
+        <w:rPr>
+          <w:rFonts w:eastAsia="Times New Roman" w:cstheme="minorHAnsi"/>
+          <w:kern w:val="0"/>
+          <w:lang w:eastAsia="en-IN"/>
+          <w14:ligatures w14:val="none"/>
+        </w:rPr>
+      </w:pPr>
+      <w:r>
+        <w:rPr>
+          <w:rFonts w:eastAsia="Times New Roman" w:cstheme="minorHAnsi"/>
+          <w:kern w:val="0"/>
+          <w:lang w:eastAsia="en-IN"/>
+          <w14:ligatures w14:val="none"/>
+        </w:rPr>
+        <w:t>Update pom.xml</w:t>
+      </w:r>
+    </w:p>
+    <w:p>
+      <w:pPr>
+        <w:pStyle w:val="NoSpacing"/>
+        <w:rPr>
+          <w:rFonts w:eastAsia="Times New Roman" w:cstheme="minorHAnsi"/>
+          <w:kern w:val="0"/>
+          <w:lang w:eastAsia="en-IN"/>
+          <w14:ligatures w14:val="none"/>
+        </w:rPr>
+      </w:pPr>
+      <w:r>
+        <w:rPr>
+          <w:rFonts w:eastAsia="Times New Roman" w:cstheme="minorHAnsi"/>
+          <w:kern w:val="0"/>
+          <w:lang w:eastAsia="en-IN"/>
+          <w14:ligatures w14:val="none"/>
+        </w:rPr>
+        <w:t>….</w:t>
+      </w:r>
+      <w:r>
+        <w:rPr>
+          <w:rFonts w:eastAsia="Times New Roman" w:cstheme="minorHAnsi"/>
+          <w:kern w:val="0"/>
+          <w:lang w:eastAsia="en-IN"/>
+          <w14:ligatures w14:val="none"/>
+        </w:rPr>
+        <w:br/>
+      </w:r>
+      <w:r>
+        <w:rPr>
+          <w:rFonts w:eastAsia="Times New Roman" w:cstheme="minorHAnsi"/>
+          <w:kern w:val="0"/>
+          <w:lang w:eastAsia="en-IN"/>
+          <w14:ligatures w14:val="none"/>
+        </w:rPr>
+        <w:t>&lt;groupId&gt;com.eazybytes&lt;/groupId&gt;</w:t>
+      </w:r>
+    </w:p>
+    <w:p>
+      <w:pPr>
+        <w:pStyle w:val="NoSpacing"/>
+        <w:rPr>
+          <w:rFonts w:eastAsia="Times New Roman" w:cstheme="minorHAnsi"/>
+          <w:kern w:val="0"/>
+          <w:lang w:eastAsia="en-IN"/>
+          <w14:ligatures w14:val="none"/>
+        </w:rPr>
+      </w:pPr>
+      <w:r>
+        <w:rPr>
+          <w:rFonts w:eastAsia="Times New Roman" w:cstheme="minorHAnsi"/>
+          <w:kern w:val="0"/>
+          <w:lang w:eastAsia="en-IN"/>
+          <w14:ligatures w14:val="none"/>
+        </w:rPr>
+        <w:t>&lt;artifactId&gt;cards&lt;/artifactId&gt;</w:t>
+      </w:r>
+    </w:p>
+    <w:p>
+      <w:pPr>
+        <w:pStyle w:val="NoSpacing"/>
+        <w:rPr>
+          <w:rFonts w:eastAsia="Times New Roman" w:cstheme="minorHAnsi"/>
+          <w:kern w:val="0"/>
+          <w:lang w:eastAsia="en-IN"/>
+          <w14:ligatures w14:val="none"/>
+        </w:rPr>
+      </w:pPr>
+      <w:r>
+        <w:rPr>
+          <w:rFonts w:eastAsia="Times New Roman" w:cstheme="minorHAnsi"/>
+          <w:kern w:val="0"/>
+          <w:lang w:eastAsia="en-IN"/>
+          <w14:ligatures w14:val="none"/>
+        </w:rPr>
+        <w:t>&lt;version&gt;0.0.1-SNAPSHOT&lt;/version&gt;</w:t>
+      </w:r>
+    </w:p>
+    <w:p>
+      <w:pPr>
+        <w:pStyle w:val="NoSpacing"/>
+        <w:rPr>
+          <w:rFonts w:eastAsia="Times New Roman" w:cstheme="minorHAnsi"/>
+          <w:b/>
+          <w:bCs/>
+          <w:kern w:val="0"/>
+          <w:lang w:eastAsia="en-IN"/>
+          <w14:ligatures w14:val="none"/>
+        </w:rPr>
+      </w:pPr>
+      <w:r>
+        <w:rPr>
+          <w:rFonts w:eastAsia="Times New Roman" w:cstheme="minorHAnsi"/>
+          <w:kern w:val="0"/>
+          <w:lang w:eastAsia="en-IN"/>
+          <w14:ligatures w14:val="none"/>
+        </w:rPr>
+        <w:t>&lt;</w:t>
+      </w:r>
+      <w:r>
+        <w:rPr>
+          <w:rFonts w:eastAsia="Times New Roman" w:cstheme="minorHAnsi"/>
+          <w:b/>
+          <w:bCs/>
+          <w:kern w:val="0"/>
+          <w:lang w:eastAsia="en-IN"/>
+          <w14:ligatures w14:val="none"/>
+        </w:rPr>
+        <w:t>packaging&gt;jar&lt;/packaging&gt;</w:t>
+      </w:r>
+    </w:p>
+    <w:p>
+      <w:pPr>
+        <w:pStyle w:val="NoSpacing"/>
+        <w:rPr>
+          <w:rFonts w:eastAsia="Times New Roman" w:cstheme="minorHAnsi"/>
+          <w:kern w:val="0"/>
+          <w:lang w:eastAsia="en-IN"/>
+          <w14:ligatures w14:val="none"/>
+        </w:rPr>
+      </w:pPr>
+      <w:r>
+        <w:rPr>
+          <w:rFonts w:eastAsia="Times New Roman" w:cstheme="minorHAnsi"/>
+          <w:kern w:val="0"/>
+          <w:lang w:eastAsia="en-IN"/>
+          <w14:ligatures w14:val="none"/>
+        </w:rPr>
+        <w:t>….</w:t>
+      </w:r>
+    </w:p>
+    <w:p>
+      <w:pPr>
+        <w:pStyle w:val="NoSpacing"/>
+        <w:rPr>
+          <w:rFonts w:eastAsia="Times New Roman" w:cstheme="minorHAnsi"/>
+          <w:kern w:val="0"/>
+          <w:lang w:eastAsia="en-IN"/>
+          <w14:ligatures w14:val="none"/>
+        </w:rPr>
+      </w:pPr>
+    </w:p>
+    <w:p>
+      <w:pPr>
+        <w:pStyle w:val="NoSpacing"/>
+        <w:rPr>
+          <w:rFonts w:eastAsia="Times New Roman" w:cstheme="minorHAnsi"/>
+          <w:kern w:val="0"/>
+          <w:lang w:eastAsia="en-IN"/>
+          <w14:ligatures w14:val="none"/>
+        </w:rPr>
+      </w:pPr>
+      <w:r>
+        <w:rPr>
+          <w:rFonts w:eastAsia="Times New Roman" w:cstheme="minorHAnsi"/>
+          <w:kern w:val="0"/>
+          <w:lang w:eastAsia="en-IN"/>
+          <w14:ligatures w14:val="none"/>
+        </w:rPr>
+        <w:t>Update pom.xml with the jib plugin</w:t>
+      </w:r>
+    </w:p>
+    <w:p>
+      <w:pPr>
+        <w:pStyle w:val="NoSpacing"/>
+        <w:rPr>
+          <w:rFonts w:eastAsia="Times New Roman" w:cstheme="minorHAnsi"/>
+          <w:kern w:val="0"/>
+          <w:lang w:eastAsia="en-IN"/>
+          <w14:ligatures w14:val="none"/>
+        </w:rPr>
+      </w:pPr>
+      <w:r>
+        <w:rPr>
+          <w:rFonts w:eastAsia="Times New Roman" w:cstheme="minorHAnsi"/>
+          <w:kern w:val="0"/>
+          <w:lang w:eastAsia="en-IN"/>
+          <w14:ligatures w14:val="none"/>
+        </w:rPr>
+        <w:t>….</w:t>
+      </w:r>
+    </w:p>
+    <w:p>
+      <w:pPr>
+        <w:pStyle w:val="NoSpacing"/>
+        <w:rPr>
+          <w:rFonts w:eastAsia="Times New Roman" w:cstheme="minorHAnsi"/>
+          <w:kern w:val="0"/>
+          <w:lang w:eastAsia="en-IN"/>
+          <w14:ligatures w14:val="none"/>
+        </w:rPr>
+      </w:pPr>
+      <w:r>
+        <w:rPr>
+          <w:rFonts w:eastAsia="Times New Roman" w:cstheme="minorHAnsi"/>
+          <w:kern w:val="0"/>
+          <w:lang w:eastAsia="en-IN"/>
+          <w14:ligatures w14:val="none"/>
+        </w:rPr>
+        <w:t>&lt;build&gt;</w:t>
+      </w:r>
+    </w:p>
+    <w:p>
+      <w:pPr>
+        <w:pStyle w:val="NoSpacing"/>
+        <w:rPr>
+          <w:rFonts w:eastAsia="Times New Roman" w:cstheme="minorHAnsi"/>
+          <w:kern w:val="0"/>
+          <w:lang w:eastAsia="en-IN"/>
+          <w14:ligatures w14:val="none"/>
+        </w:rPr>
+      </w:pPr>
+      <w:r>
+        <w:rPr>
+          <w:rFonts w:eastAsia="Times New Roman" w:cstheme="minorHAnsi"/>
+          <w:kern w:val="0"/>
+          <w:lang w:eastAsia="en-IN"/>
+          <w14:ligatures w14:val="none"/>
+        </w:rPr>
+        <w:t>        &lt;plugins&gt;</w:t>
+      </w:r>
+    </w:p>
+    <w:p>
+      <w:pPr>
+        <w:pStyle w:val="NoSpacing"/>
+        <w:rPr>
+          <w:rFonts w:eastAsia="Times New Roman" w:cstheme="minorHAnsi"/>
+          <w:kern w:val="0"/>
+          <w:lang w:eastAsia="en-IN"/>
+          <w14:ligatures w14:val="none"/>
+        </w:rPr>
+      </w:pPr>
+      <w:r>
+        <w:rPr>
+          <w:rFonts w:eastAsia="Times New Roman" w:cstheme="minorHAnsi"/>
+          <w:kern w:val="0"/>
+          <w:lang w:eastAsia="en-IN"/>
+          <w14:ligatures w14:val="none"/>
+        </w:rPr>
+        <w:t xml:space="preserve">            </w:t>
+      </w:r>
+      <w:r>
+        <w:rPr>
+          <w:rFonts w:eastAsia="Times New Roman" w:cstheme="minorHAnsi"/>
+          <w:kern w:val="0"/>
+          <w:lang w:eastAsia="en-IN"/>
+          <w14:ligatures w14:val="none"/>
+        </w:rPr>
+        <w:t>…</w:t>
+      </w:r>
+    </w:p>
+    <w:p>
+      <w:pPr>
+        <w:pStyle w:val="NoSpacing"/>
+        <w:rPr>
+          <w:rFonts w:eastAsia="Times New Roman" w:cstheme="minorHAnsi"/>
+          <w:kern w:val="0"/>
+          <w:lang w:eastAsia="en-IN"/>
+          <w14:ligatures w14:val="none"/>
+        </w:rPr>
+      </w:pPr>
+      <w:r>
+        <w:rPr>
+          <w:rFonts w:eastAsia="Times New Roman" w:cstheme="minorHAnsi"/>
+          <w:kern w:val="0"/>
+          <w:lang w:eastAsia="en-IN"/>
+          <w14:ligatures w14:val="none"/>
+        </w:rPr>
+        <w:t>            &lt;plugin&gt;</w:t>
+      </w:r>
+    </w:p>
+    <w:p>
+      <w:pPr>
+        <w:pStyle w:val="NoSpacing"/>
+        <w:rPr>
+          <w:rFonts w:eastAsia="Times New Roman" w:cstheme="minorHAnsi"/>
+          <w:kern w:val="0"/>
+          <w:lang w:eastAsia="en-IN"/>
+          <w14:ligatures w14:val="none"/>
+        </w:rPr>
+      </w:pPr>
+      <w:r>
+        <w:rPr>
+          <w:rFonts w:eastAsia="Times New Roman" w:cstheme="minorHAnsi"/>
+          <w:kern w:val="0"/>
+          <w:lang w:eastAsia="en-IN"/>
+          <w14:ligatures w14:val="none"/>
+        </w:rPr>
+        <w:t xml:space="preserve">                </w:t>
+      </w:r>
+      <w:proofErr w:type="gramStart"/>
+      <w:r>
+        <w:rPr>
+          <w:rFonts w:eastAsia="Times New Roman" w:cstheme="minorHAnsi"/>
+          <w:kern w:val="0"/>
+          <w:lang w:eastAsia="en-IN"/>
+          <w14:ligatures w14:val="none"/>
+        </w:rPr>
+        <w:t>&lt;groupId&gt;com.google.cloud</w:t>
+      </w:r>
+      <w:proofErr w:type="gramEnd"/>
+      <w:r>
+        <w:rPr>
+          <w:rFonts w:eastAsia="Times New Roman" w:cstheme="minorHAnsi"/>
+          <w:kern w:val="0"/>
+          <w:lang w:eastAsia="en-IN"/>
+          <w14:ligatures w14:val="none"/>
+        </w:rPr>
+        <w:t>.tools&lt;/groupId&gt;</w:t>
+      </w:r>
+    </w:p>
+    <w:p>
+      <w:pPr>
+        <w:pStyle w:val="NoSpacing"/>
+        <w:rPr>
+          <w:rFonts w:eastAsia="Times New Roman" w:cstheme="minorHAnsi"/>
+          <w:kern w:val="0"/>
+          <w:lang w:eastAsia="en-IN"/>
+          <w14:ligatures w14:val="none"/>
+        </w:rPr>
+      </w:pPr>
+      <w:r>
+        <w:rPr>
+          <w:rFonts w:eastAsia="Times New Roman" w:cstheme="minorHAnsi"/>
+          <w:kern w:val="0"/>
+          <w:lang w:eastAsia="en-IN"/>
+          <w14:ligatures w14:val="none"/>
+        </w:rPr>
+        <w:t>                &lt;artifactId&gt;jib-maven-plugin&lt;/artifactId&gt;</w:t>
+      </w:r>
+    </w:p>
+    <w:p>
+      <w:pPr>
+        <w:pStyle w:val="NoSpacing"/>
+        <w:rPr>
+          <w:rFonts w:eastAsia="Times New Roman" w:cstheme="minorHAnsi"/>
+          <w:kern w:val="0"/>
+          <w:lang w:eastAsia="en-IN"/>
+          <w14:ligatures w14:val="none"/>
+        </w:rPr>
+      </w:pPr>
+      <w:r>
+        <w:rPr>
+          <w:rFonts w:eastAsia="Times New Roman" w:cstheme="minorHAnsi"/>
+          <w:kern w:val="0"/>
+          <w:lang w:eastAsia="en-IN"/>
+          <w14:ligatures w14:val="none"/>
+        </w:rPr>
+        <w:t>                &lt;version&gt;3.4.1&lt;/version&gt;</w:t>
+      </w:r>
+    </w:p>
+    <w:p>
+      <w:pPr>
+        <w:pStyle w:val="NoSpacing"/>
+        <w:rPr>
+          <w:rFonts w:eastAsia="Times New Roman" w:cstheme="minorHAnsi"/>
+          <w:kern w:val="0"/>
+          <w:lang w:eastAsia="en-IN"/>
+          <w14:ligatures w14:val="none"/>
+        </w:rPr>
+      </w:pPr>
+      <w:r>
+        <w:rPr>
+          <w:rFonts w:eastAsia="Times New Roman" w:cstheme="minorHAnsi"/>
+          <w:kern w:val="0"/>
+          <w:lang w:eastAsia="en-IN"/>
+          <w14:ligatures w14:val="none"/>
+        </w:rPr>
+        <w:t>                &lt;configuration&gt;</w:t>
+      </w:r>
+    </w:p>
+    <w:p>
+      <w:pPr>
+        <w:pStyle w:val="NoSpacing"/>
+        <w:rPr>
+          <w:rFonts w:eastAsia="Times New Roman" w:cstheme="minorHAnsi"/>
+          <w:kern w:val="0"/>
+          <w:lang w:eastAsia="en-IN"/>
+          <w14:ligatures w14:val="none"/>
+        </w:rPr>
+      </w:pPr>
+      <w:r>
+        <w:rPr>
+          <w:rFonts w:eastAsia="Times New Roman" w:cstheme="minorHAnsi"/>
+          <w:kern w:val="0"/>
+          <w:lang w:eastAsia="en-IN"/>
+          <w14:ligatures w14:val="none"/>
+        </w:rPr>
+        <w:t>                  &lt;to&gt;</w:t>
+      </w:r>
+    </w:p>
+    <w:p>
+      <w:pPr>
+        <w:pStyle w:val="NoSpacing"/>
+        <w:rPr>
+          <w:rFonts w:eastAsia="Times New Roman" w:cstheme="minorHAnsi"/>
+          <w:kern w:val="0"/>
+          <w:lang w:eastAsia="en-IN"/>
+          <w14:ligatures w14:val="none"/>
+        </w:rPr>
+      </w:pPr>
+      <w:r>
+        <w:rPr>
+          <w:rFonts w:eastAsia="Times New Roman" w:cstheme="minorHAnsi"/>
+          <w:kern w:val="0"/>
+          <w:lang w:eastAsia="en-IN"/>
+          <w14:ligatures w14:val="none"/>
+        </w:rPr>
+        <w:t>                    &lt;image&gt;</w:t>
+      </w:r>
+      <w:r>
+        <w:rPr>
+          <w:rFonts w:eastAsia="Times New Roman" w:cstheme="minorHAnsi"/>
+          <w:kern w:val="0"/>
+          <w:lang w:eastAsia="en-IN"/>
+          <w14:ligatures w14:val="none"/>
+        </w:rPr>
+        <w:t>nileshzarkar/${</w:t>
+      </w:r>
+      <w:proofErr w:type="gramStart"/>
+      <w:r>
+        <w:rPr>
+          <w:rFonts w:eastAsia="Times New Roman" w:cstheme="minorHAnsi"/>
+          <w:kern w:val="0"/>
+          <w:lang w:eastAsia="en-IN"/>
+          <w14:ligatures w14:val="none"/>
+        </w:rPr>
+        <w:t>project</w:t>
+      </w:r>
+      <w:r>
+        <w:rPr>
+          <w:rFonts w:eastAsia="Times New Roman" w:cstheme="minorHAnsi"/>
+          <w:kern w:val="0"/>
+          <w:lang w:eastAsia="en-IN"/>
+          <w14:ligatures w14:val="none"/>
+        </w:rPr>
+        <w:t>.</w:t>
+      </w:r>
+      <w:r>
+        <w:rPr>
+          <w:rFonts w:eastAsia="Times New Roman" w:cstheme="minorHAnsi"/>
+          <w:kern w:val="0"/>
+          <w:lang w:eastAsia="en-IN"/>
+          <w14:ligatures w14:val="none"/>
+        </w:rPr>
+        <w:t>artifactId</w:t>
+      </w:r>
+      <w:proofErr w:type="gramEnd"/>
+      <w:r>
+        <w:rPr>
+          <w:rFonts w:eastAsia="Times New Roman" w:cstheme="minorHAnsi"/>
+          <w:kern w:val="0"/>
+          <w:lang w:eastAsia="en-IN"/>
+          <w14:ligatures w14:val="none"/>
+        </w:rPr>
+        <w:t>}</w:t>
+      </w:r>
+      <w:r>
+        <w:rPr>
+          <w:rFonts w:eastAsia="Times New Roman" w:cstheme="minorHAnsi"/>
+          <w:kern w:val="0"/>
+          <w:lang w:eastAsia="en-IN"/>
+          <w14:ligatures w14:val="none"/>
+        </w:rPr>
+        <w:t>:s4</w:t>
+      </w:r>
+      <w:r>
+        <w:rPr>
+          <w:rFonts w:eastAsia="Times New Roman" w:cstheme="minorHAnsi"/>
+          <w:kern w:val="0"/>
+          <w:lang w:eastAsia="en-IN"/>
+          <w14:ligatures w14:val="none"/>
+        </w:rPr>
+        <w:t>&lt;/image&gt;</w:t>
+      </w:r>
+    </w:p>
+    <w:p>
+      <w:pPr>
+        <w:pStyle w:val="NoSpacing"/>
+        <w:rPr>
+          <w:rFonts w:eastAsia="Times New Roman" w:cstheme="minorHAnsi"/>
+          <w:kern w:val="0"/>
+          <w:lang w:eastAsia="en-IN"/>
+          <w14:ligatures w14:val="none"/>
+        </w:rPr>
+      </w:pPr>
+      <w:r>
+        <w:rPr>
+          <w:rFonts w:eastAsia="Times New Roman" w:cstheme="minorHAnsi"/>
+          <w:kern w:val="0"/>
+          <w:lang w:eastAsia="en-IN"/>
+          <w14:ligatures w14:val="none"/>
+        </w:rPr>
+        <w:t>                  &lt;/to&gt;</w:t>
+      </w:r>
+    </w:p>
+    <w:p>
+      <w:pPr>
+        <w:pStyle w:val="NoSpacing"/>
+        <w:rPr>
+          <w:rFonts w:eastAsia="Times New Roman" w:cstheme="minorHAnsi"/>
+          <w:kern w:val="0"/>
+          <w:lang w:eastAsia="en-IN"/>
+          <w14:ligatures w14:val="none"/>
+        </w:rPr>
+      </w:pPr>
+      <w:r>
+        <w:rPr>
+          <w:rFonts w:eastAsia="Times New Roman" w:cstheme="minorHAnsi"/>
+          <w:kern w:val="0"/>
+          <w:lang w:eastAsia="en-IN"/>
+          <w14:ligatures w14:val="none"/>
+        </w:rPr>
+        <w:t>                &lt;/configuration&gt;</w:t>
+      </w:r>
+    </w:p>
+    <w:p>
+      <w:pPr>
+        <w:pStyle w:val="NoSpacing"/>
+        <w:rPr>
+          <w:rFonts w:eastAsia="Times New Roman" w:cstheme="minorHAnsi"/>
+          <w:kern w:val="0"/>
+          <w:lang w:eastAsia="en-IN"/>
+          <w14:ligatures w14:val="none"/>
+        </w:rPr>
+      </w:pPr>
+      <w:r>
+        <w:rPr>
+          <w:rFonts w:eastAsia="Times New Roman" w:cstheme="minorHAnsi"/>
+          <w:kern w:val="0"/>
+          <w:lang w:eastAsia="en-IN"/>
+          <w14:ligatures w14:val="none"/>
+        </w:rPr>
+        <w:t>              &lt;/plugin&gt;</w:t>
+      </w:r>
+    </w:p>
+    <w:p>
+      <w:pPr>
+        <w:pStyle w:val="NoSpacing"/>
+        <w:rPr>
+          <w:rFonts w:eastAsia="Times New Roman" w:cstheme="minorHAnsi"/>
+          <w:kern w:val="0"/>
+          <w:lang w:eastAsia="en-IN"/>
+          <w14:ligatures w14:val="none"/>
+        </w:rPr>
+      </w:pPr>
+      <w:r>
+        <w:rPr>
+          <w:rFonts w:eastAsia="Times New Roman" w:cstheme="minorHAnsi"/>
+          <w:kern w:val="0"/>
+          <w:lang w:eastAsia="en-IN"/>
+          <w14:ligatures w14:val="none"/>
+        </w:rPr>
+        <w:t>        &lt;/plugins&gt;</w:t>
+      </w:r>
+    </w:p>
+    <w:p>
+      <w:pPr>
+        <w:pStyle w:val="NoSpacing"/>
+        <w:rPr>
+          <w:rFonts w:eastAsia="Times New Roman" w:cstheme="minorHAnsi"/>
+          <w:kern w:val="0"/>
+          <w:lang w:eastAsia="en-IN"/>
+          <w14:ligatures w14:val="none"/>
+        </w:rPr>
+      </w:pPr>
+      <w:r>
+        <w:rPr>
+          <w:rFonts w:eastAsia="Times New Roman" w:cstheme="minorHAnsi"/>
+          <w:kern w:val="0"/>
+          <w:lang w:eastAsia="en-IN"/>
+          <w14:ligatures w14:val="none"/>
+        </w:rPr>
+        <w:t>    &lt;/build&gt;</w:t>
+      </w:r>
+    </w:p>
+    <w:p>
+      <w:pPr>
+        <w:pStyle w:val="NoSpacing"/>
+        <w:rPr>
+          <w:rFonts w:eastAsia="Times New Roman" w:cstheme="minorHAnsi"/>
+          <w:kern w:val="0"/>
+          <w:lang w:eastAsia="en-IN"/>
+          <w14:ligatures w14:val="none"/>
+        </w:rPr>
+      </w:pPr>
+      <w:r>
+        <w:rPr>
+          <w:rFonts w:eastAsia="Times New Roman" w:cstheme="minorHAnsi"/>
+          <w:kern w:val="0"/>
+          <w:lang w:eastAsia="en-IN"/>
+          <w14:ligatures w14:val="none"/>
+        </w:rPr>
+        <w:t>….</w:t>
+      </w:r>
+    </w:p>
+    <w:p>
+      <w:pPr>
+        <w:pStyle w:val="NoSpacing"/>
+        <w:rPr>
+          <w:rFonts w:eastAsia="Times New Roman" w:cstheme="minorHAnsi"/>
+          <w:kern w:val="0"/>
+          <w:lang w:eastAsia="en-IN"/>
+          <w14:ligatures w14:val="none"/>
+        </w:rPr>
+      </w:pPr>
+      <w:r>
+        <w:rPr>
+          <w:rFonts w:eastAsia="Times New Roman" w:cstheme="minorHAnsi"/>
+          <w:kern w:val="0"/>
+          <w:lang w:eastAsia="en-IN"/>
+          <w14:ligatures w14:val="none"/>
+        </w:rPr>
+        <w:br/>
+        <w:t>To create the image</w:t>
+      </w:r>
+    </w:p>
+    <w:p>
+      <w:pPr>
+        <w:pStyle w:val="NoSpacing"/>
+        <w:rPr>
+          <w:rFonts w:eastAsia="Times New Roman" w:cstheme="minorHAnsi"/>
+          <w:kern w:val="0"/>
+          <w:lang w:eastAsia="en-IN"/>
+          <w14:ligatures w14:val="none"/>
+        </w:rPr>
+      </w:pPr>
+      <w:r>
+        <w:rPr>
+          <w:rFonts w:eastAsia="Times New Roman" w:cstheme="minorHAnsi"/>
+          <w:kern w:val="0"/>
+          <w:lang w:eastAsia="en-IN"/>
+          <w14:ligatures w14:val="none"/>
+        </w:rPr>
+        <w:t xml:space="preserve">mvn compile </w:t>
+      </w:r>
+      <w:proofErr w:type="gramStart"/>
+      <w:r>
+        <w:rPr>
+          <w:rFonts w:eastAsia="Times New Roman" w:cstheme="minorHAnsi"/>
+          <w:kern w:val="0"/>
+          <w:lang w:eastAsia="en-IN"/>
+          <w14:ligatures w14:val="none"/>
+        </w:rPr>
+        <w:t>jib:build</w:t>
+      </w:r>
+      <w:proofErr w:type="gramEnd"/>
+    </w:p>
+    <w:p>
+      <w:pPr>
+        <w:pStyle w:val="NoSpacing"/>
+        <w:rPr>
+          <w:rFonts w:eastAsia="Times New Roman" w:cstheme="minorHAnsi"/>
+          <w:kern w:val="0"/>
+          <w:lang w:eastAsia="en-IN"/>
+          <w14:ligatures w14:val="none"/>
+        </w:rPr>
+      </w:pPr>
+    </w:p>
+    <w:p>
+      <w:pPr>
+        <w:pStyle w:val="NoSpacing"/>
+        <w:rPr>
+          <w:rFonts w:eastAsia="Times New Roman" w:cstheme="minorHAnsi"/>
+          <w:kern w:val="0"/>
+          <w:lang w:eastAsia="en-IN"/>
+          <w14:ligatures w14:val="none"/>
+        </w:rPr>
+      </w:pPr>
+    </w:p>
+    <w:p>
+      <w:pPr>
+        <w:pStyle w:val="NoSpacing"/>
+        <w:rPr>
+          <w:rFonts w:eastAsia="Times New Roman" w:cstheme="minorHAnsi"/>
+          <w:kern w:val="0"/>
+          <w:lang w:eastAsia="en-IN"/>
+          <w14:ligatures w14:val="none"/>
+        </w:rPr>
+      </w:pPr>
+      <w:r>
+        <w:rPr>
+          <w:rFonts w:eastAsia="Times New Roman" w:cstheme="minorHAnsi"/>
+          <w:kern w:val="0"/>
+          <w:lang w:eastAsia="en-IN"/>
+          <w14:ligatures w14:val="none"/>
+        </w:rPr>
+        <w:drawing>
+          <wp:inline distT="0" distB="0" distL="0" distR="0" wp14:anchorId="3B75D51F" wp14:editId="327DC92D">
+            <wp:extent cx="5467631" cy="501676"/>
+            <wp:effectExtent l="0" t="0" r="0" b="0"/>
+            <wp:docPr id="541888546" name="Picture 1"/>
+            <wp:cNvGraphicFramePr>
+              <a:graphicFrameLocks xmlns:a="http://schemas.openxmlformats.org/drawingml/2006/main" noChangeAspect="1"/>
+            </wp:cNvGraphicFramePr>
+            <a:graphic xmlns:a="http://schemas.openxmlformats.org/drawingml/2006/main">
+              <a:graphicData uri="http://schemas.openxmlformats.org/drawingml/2006/picture">
+                <pic:pic xmlns:pic="http://schemas.openxmlformats.org/drawingml/2006/picture">
+                  <pic:nvPicPr>
+                    <pic:cNvPr id="541888546" name=""/>
+                    <pic:cNvPicPr/>
+                  </pic:nvPicPr>
+                  <pic:blipFill>
+                    <a:blip r:embed="rId45"/>
+                    <a:stretch>
+                      <a:fillRect/>
+                    </a:stretch>
+                  </pic:blipFill>
+                  <pic:spPr>
+                    <a:xfrm>
+                      <a:off x="0" y="0"/>
+                      <a:ext cx="5467631" cy="501676"/>
+                    </a:xfrm>
+                    <a:prstGeom prst="rect">
+                      <a:avLst/>
+                    </a:prstGeom>
+                  </pic:spPr>
+                </pic:pic>
+              </a:graphicData>
+            </a:graphic>
+          </wp:inline>
+        </w:drawing>
+      </w:r>
+    </w:p>
+    <w:p>
+      <w:pPr>
+        <w:pStyle w:val="NoSpacing"/>
+        <w:rPr>
+          <w:rFonts w:eastAsia="Times New Roman" w:cstheme="minorHAnsi"/>
+          <w:kern w:val="0"/>
+          <w:lang w:eastAsia="en-IN"/>
+          <w14:ligatures w14:val="none"/>
+        </w:rPr>
+      </w:pPr>
+    </w:p>
+    <w:p>
+      <w:pPr>
+        <w:pStyle w:val="NoSpacing"/>
+        <w:rPr>
+          <w:rFonts w:eastAsia="Times New Roman" w:cstheme="minorHAnsi"/>
+          <w:kern w:val="0"/>
+          <w:lang w:eastAsia="en-IN"/>
+          <w14:ligatures w14:val="none"/>
+        </w:rPr>
+      </w:pPr>
+    </w:p>
+    <w:p>
+      <w:pPr>
+        <w:pStyle w:val="NoSpacing"/>
+        <w:rPr>
+          <w:rFonts w:eastAsia="Times New Roman" w:cstheme="minorHAnsi"/>
+          <w:kern w:val="0"/>
+          <w:lang w:eastAsia="en-IN"/>
+          <w14:ligatures w14:val="none"/>
+        </w:rPr>
+      </w:pPr>
+    </w:p>
+    <w:p>
+      <w:pPr>
+        <w:pStyle w:val="NoSpacing"/>
+        <w:rPr>
+          <w:rFonts w:eastAsia="Times New Roman" w:cstheme="minorHAnsi"/>
+          <w:kern w:val="0"/>
+          <w:lang w:eastAsia="en-IN"/>
+          <w14:ligatures w14:val="none"/>
+        </w:rPr>
+      </w:pPr>
+      <w:r>
+        <w:rPr>
+          <w:rFonts w:eastAsia="Times New Roman" w:cstheme="minorHAnsi"/>
+          <w:kern w:val="0"/>
+          <w:lang w:eastAsia="en-IN"/>
+          <w14:ligatures w14:val="none"/>
+        </w:rPr>
+        <w:lastRenderedPageBreak/>
+        <w:drawing>
+          <wp:inline distT="0" distB="0" distL="0" distR="0" wp14:anchorId="6E5CBCB5" wp14:editId="747955AC">
+            <wp:extent cx="5731510" cy="1685677"/>
+            <wp:effectExtent l="0" t="0" r="2540" b="0"/>
+            <wp:docPr id="537055183" name="Picture 1"/>
+            <wp:cNvGraphicFramePr>
+              <a:graphicFrameLocks xmlns:a="http://schemas.openxmlformats.org/drawingml/2006/main" noChangeAspect="1"/>
+            </wp:cNvGraphicFramePr>
+            <a:graphic xmlns:a="http://schemas.openxmlformats.org/drawingml/2006/main">
+              <a:graphicData uri="http://schemas.openxmlformats.org/drawingml/2006/picture">
+                <pic:pic xmlns:pic="http://schemas.openxmlformats.org/drawingml/2006/picture">
+                  <pic:nvPicPr>
+                    <pic:cNvPr id="537055183" name=""/>
+                    <pic:cNvPicPr/>
+                  </pic:nvPicPr>
+                  <pic:blipFill>
+                    <a:blip r:embed="rId46"/>
+                    <a:stretch>
+                      <a:fillRect/>
+                    </a:stretch>
+                  </pic:blipFill>
+                  <pic:spPr>
+                    <a:xfrm>
+                      <a:off x="0" y="0"/>
+                      <a:ext cx="5759554" cy="1693925"/>
+                    </a:xfrm>
+                    <a:prstGeom prst="rect">
+                      <a:avLst/>
+                    </a:prstGeom>
+                  </pic:spPr>
+                </pic:pic>
+              </a:graphicData>
+            </a:graphic>
+          </wp:inline>
+        </w:drawing>
+      </w:r>
+    </w:p>
+    <w:p>
+      <w:pPr>
+        <w:pStyle w:val="NoSpacing"/>
+        <w:rPr>
+          <w:rFonts w:eastAsia="Times New Roman" w:cstheme="minorHAnsi"/>
+          <w:kern w:val="0"/>
+          <w:lang w:eastAsia="en-IN"/>
+          <w14:ligatures w14:val="none"/>
+        </w:rPr>
+      </w:pPr>
+    </w:p>
+    <w:p>
+      <w:pPr>
+        <w:pStyle w:val="NoSpacing"/>
+        <w:rPr>
+          <w:rFonts w:eastAsia="Times New Roman" w:cstheme="minorHAnsi"/>
+          <w:kern w:val="0"/>
+          <w:lang w:eastAsia="en-IN"/>
+          <w14:ligatures w14:val="none"/>
+        </w:rPr>
+      </w:pPr>
+    </w:p>
+    <w:p>
+      <w:pPr>
+        <w:pStyle w:val="NoSpacing"/>
+        <w:rPr>
+          <w:rFonts w:eastAsia="Times New Roman" w:cstheme="minorHAnsi"/>
+          <w:kern w:val="0"/>
+          <w:lang w:eastAsia="en-IN"/>
+          <w14:ligatures w14:val="none"/>
+        </w:rPr>
+      </w:pPr>
+      <w:r>
+        <w:rPr>
+          <w:rFonts w:eastAsia="Times New Roman" w:cstheme="minorHAnsi"/>
+          <w:kern w:val="0"/>
+          <w:lang w:eastAsia="en-IN"/>
+          <w14:ligatures w14:val="none"/>
+        </w:rPr>
+        <w:drawing>
+          <wp:inline distT="0" distB="0" distL="0" distR="0" wp14:anchorId="50422D45" wp14:editId="4DB42B79">
+            <wp:extent cx="5731510" cy="1990725"/>
+            <wp:effectExtent l="0" t="0" r="2540" b="9525"/>
+            <wp:docPr id="1884758512" name="Picture 1"/>
+            <wp:cNvGraphicFramePr>
+              <a:graphicFrameLocks xmlns:a="http://schemas.openxmlformats.org/drawingml/2006/main" noChangeAspect="1"/>
+            </wp:cNvGraphicFramePr>
+            <a:graphic xmlns:a="http://schemas.openxmlformats.org/drawingml/2006/main">
+              <a:graphicData uri="http://schemas.openxmlformats.org/drawingml/2006/picture">
+                <pic:pic xmlns:pic="http://schemas.openxmlformats.org/drawingml/2006/picture">
+                  <pic:nvPicPr>
+                    <pic:cNvPr id="1884758512" name=""/>
+                    <pic:cNvPicPr/>
+                  </pic:nvPicPr>
+                  <pic:blipFill>
+                    <a:blip r:embed="rId47"/>
+                    <a:stretch>
+                      <a:fillRect/>
+                    </a:stretch>
+                  </pic:blipFill>
+                  <pic:spPr>
+                    <a:xfrm>
+                      <a:off x="0" y="0"/>
+                      <a:ext cx="5731510" cy="1990725"/>
+                    </a:xfrm>
+                    <a:prstGeom prst="rect">
+                      <a:avLst/>
+                    </a:prstGeom>
+                  </pic:spPr>
+                </pic:pic>
+              </a:graphicData>
+            </a:graphic>
+          </wp:inline>
+        </w:drawing>
+      </w:r>
+    </w:p>
+    <w:p>
+      <w:pPr>
+        <w:pStyle w:val="NoSpacing"/>
+        <w:rPr>
+          <w:rFonts w:eastAsia="Times New Roman" w:cstheme="minorHAnsi"/>
+          <w:kern w:val="0"/>
+          <w:lang w:eastAsia="en-IN"/>
+          <w14:ligatures w14:val="none"/>
+        </w:rPr>
+      </w:pPr>
+    </w:p>
+    <w:p>
+      <w:pPr>
+        <w:pStyle w:val="NoSpacing"/>
+        <w:rPr>
+          <w:rFonts w:eastAsia="Times New Roman" w:cstheme="minorHAnsi"/>
+          <w:kern w:val="0"/>
+          <w:lang w:eastAsia="en-IN"/>
+          <w14:ligatures w14:val="none"/>
+        </w:rPr>
+      </w:pPr>
+      <w:r>
+        <w:rPr>
+          <w:rFonts w:eastAsia="Times New Roman" w:cstheme="minorHAnsi"/>
+          <w:kern w:val="0"/>
+          <w:lang w:eastAsia="en-IN"/>
+          <w14:ligatures w14:val="none"/>
+        </w:rPr>
+        <w:drawing>
+          <wp:inline distT="0" distB="0" distL="0" distR="0" wp14:anchorId="5C8CACDE" wp14:editId="02C9667F">
+            <wp:extent cx="5731510" cy="2462530"/>
+            <wp:effectExtent l="0" t="0" r="2540" b="0"/>
+            <wp:docPr id="1490523682" name="Picture 1"/>
+            <wp:cNvGraphicFramePr>
+              <a:graphicFrameLocks xmlns:a="http://schemas.openxmlformats.org/drawingml/2006/main" noChangeAspect="1"/>
+            </wp:cNvGraphicFramePr>
+            <a:graphic xmlns:a="http://schemas.openxmlformats.org/drawingml/2006/main">
+              <a:graphicData uri="http://schemas.openxmlformats.org/drawingml/2006/picture">
+                <pic:pic xmlns:pic="http://schemas.openxmlformats.org/drawingml/2006/picture">
+                  <pic:nvPicPr>
+                    <pic:cNvPr id="1490523682" name=""/>
+                    <pic:cNvPicPr/>
+                  </pic:nvPicPr>
+                  <pic:blipFill>
+                    <a:blip r:embed="rId48"/>
+                    <a:stretch>
+                      <a:fillRect/>
+                    </a:stretch>
+                  </pic:blipFill>
+                  <pic:spPr>
+                    <a:xfrm>
+                      <a:off x="0" y="0"/>
+                      <a:ext cx="5731510" cy="2462530"/>
+                    </a:xfrm>
+                    <a:prstGeom prst="rect">
+                      <a:avLst/>
+                    </a:prstGeom>
+                  </pic:spPr>
+                </pic:pic>
+              </a:graphicData>
+            </a:graphic>
+          </wp:inline>
+        </w:drawing>
+      </w:r>
+    </w:p>
+    <w:p>
+      <w:pPr>
+        <w:pStyle w:val="NoSpacing"/>
+        <w:rPr>
+          <w:rFonts w:eastAsia="Times New Roman" w:cstheme="minorHAnsi"/>
+          <w:kern w:val="0"/>
+          <w:lang w:eastAsia="en-IN"/>
+          <w14:ligatures w14:val="none"/>
+        </w:rPr>
+      </w:pPr>
+    </w:p>
+    <w:p>
+      <w:pPr>
+        <w:pStyle w:val="NoSpacing"/>
+        <w:rPr>
+          <w:rFonts w:eastAsia="Times New Roman" w:cstheme="minorHAnsi"/>
+          <w:kern w:val="0"/>
+          <w:lang w:eastAsia="en-IN"/>
+          <w14:ligatures w14:val="none"/>
+        </w:rPr>
+      </w:pPr>
+      <w:r>
+        <w:rPr>
+          <w:rFonts w:eastAsia="Times New Roman" w:cstheme="minorHAnsi"/>
+          <w:kern w:val="0"/>
+          <w:lang w:eastAsia="en-IN"/>
+          <w14:ligatures w14:val="none"/>
+        </w:rPr>
+        <w:t xml:space="preserve">mvn compile </w:t>
+      </w:r>
+      <w:proofErr w:type="gramStart"/>
+      <w:r>
+        <w:rPr>
+          <w:rFonts w:eastAsia="Times New Roman" w:cstheme="minorHAnsi"/>
+          <w:kern w:val="0"/>
+          <w:lang w:eastAsia="en-IN"/>
+          <w14:ligatures w14:val="none"/>
+        </w:rPr>
+        <w:t>jib:build</w:t>
+      </w:r>
+      <w:proofErr w:type="gramEnd"/>
+    </w:p>
+    <w:p>
+      <w:pPr>
+        <w:pStyle w:val="NoSpacing"/>
+        <w:rPr>
+          <w:rFonts w:eastAsia="Times New Roman" w:cstheme="minorHAnsi"/>
+          <w:kern w:val="0"/>
+          <w:lang w:eastAsia="en-IN"/>
+          <w14:ligatures w14:val="none"/>
+        </w:rPr>
+      </w:pPr>
+    </w:p>
+    <w:p>
+      <w:pPr>
+        <w:pStyle w:val="NoSpacing"/>
+        <w:rPr>
+          <w:rFonts w:eastAsia="Times New Roman" w:cstheme="minorHAnsi"/>
+          <w:kern w:val="0"/>
+          <w:lang w:eastAsia="en-IN"/>
+          <w14:ligatures w14:val="none"/>
+        </w:rPr>
+      </w:pPr>
+      <w:r>
+        <w:rPr>
+          <w:rFonts w:eastAsia="Times New Roman" w:cstheme="minorHAnsi"/>
+          <w:kern w:val="0"/>
+          <w:lang w:eastAsia="en-IN"/>
+          <w14:ligatures w14:val="none"/>
+        </w:rPr>
+        <w:t>Subsequent images are pushed to the docker repository.</w:t>
+      </w:r>
+    </w:p>
+    <w:p>
+      <w:pPr>
+        <w:pStyle w:val="NoSpacing"/>
+        <w:rPr>
+          <w:rFonts w:eastAsia="Times New Roman" w:cstheme="minorHAnsi"/>
+          <w:kern w:val="0"/>
+          <w:lang w:eastAsia="en-IN"/>
+          <w14:ligatures w14:val="none"/>
+        </w:rPr>
+      </w:pPr>
+    </w:p>
+    <w:p>
+      <w:pPr>
+        <w:pStyle w:val="NoSpacing"/>
+        <w:rPr>
+          <w:rFonts w:eastAsia="Times New Roman" w:cstheme="minorHAnsi"/>
+          <w:kern w:val="0"/>
+          <w:lang w:eastAsia="en-IN"/>
+          <w14:ligatures w14:val="none"/>
+        </w:rPr>
+      </w:pPr>
+      <w:r>
+        <w:rPr>
+          <w:rFonts w:eastAsia="Times New Roman" w:cstheme="minorHAnsi"/>
+          <w:kern w:val="0"/>
+          <w:lang w:eastAsia="en-IN"/>
+          <w14:ligatures w14:val="none"/>
+        </w:rPr>
+        <w:t>&lt;configuration&gt;</w:t>
+      </w:r>
+    </w:p>
+    <w:p>
+      <w:pPr>
+        <w:pStyle w:val="NoSpacing"/>
+        <w:rPr>
+          <w:rFonts w:eastAsia="Times New Roman" w:cstheme="minorHAnsi"/>
+          <w:kern w:val="0"/>
+          <w:lang w:eastAsia="en-IN"/>
+          <w14:ligatures w14:val="none"/>
+        </w:rPr>
+      </w:pPr>
+      <w:r>
+        <w:rPr>
+          <w:rFonts w:eastAsia="Times New Roman" w:cstheme="minorHAnsi"/>
+          <w:kern w:val="0"/>
+          <w:lang w:eastAsia="en-IN"/>
+          <w14:ligatures w14:val="none"/>
+        </w:rPr>
+        <w:t xml:space="preserve">  &lt;to&gt;</w:t>
+      </w:r>
+    </w:p>
+    <w:p>
+      <w:pPr>
+        <w:pStyle w:val="NoSpacing"/>
+        <w:rPr>
+          <w:rFonts w:eastAsia="Times New Roman" w:cstheme="minorHAnsi"/>
+          <w:kern w:val="0"/>
+          <w:lang w:eastAsia="en-IN"/>
+          <w14:ligatures w14:val="none"/>
+        </w:rPr>
+      </w:pPr>
+      <w:r>
+        <w:rPr>
+          <w:rFonts w:eastAsia="Times New Roman" w:cstheme="minorHAnsi"/>
+          <w:kern w:val="0"/>
+          <w:lang w:eastAsia="en-IN"/>
+          <w14:ligatures w14:val="none"/>
+        </w:rPr>
+        <w:t xml:space="preserve">    &lt;image&gt;docker.io/my-docker-id/my-app&lt;/image&gt;</w:t>
+      </w:r>
+    </w:p>
+    <w:p>
+      <w:pPr>
+        <w:pStyle w:val="NoSpacing"/>
+        <w:rPr>
+          <w:rFonts w:eastAsia="Times New Roman" w:cstheme="minorHAnsi"/>
+          <w:kern w:val="0"/>
+          <w:lang w:eastAsia="en-IN"/>
+          <w14:ligatures w14:val="none"/>
+        </w:rPr>
+      </w:pPr>
+      <w:r>
+        <w:rPr>
+          <w:rFonts w:eastAsia="Times New Roman" w:cstheme="minorHAnsi"/>
+          <w:kern w:val="0"/>
+          <w:lang w:eastAsia="en-IN"/>
+          <w14:ligatures w14:val="none"/>
+        </w:rPr>
+        <w:t xml:space="preserve">  &lt;/to&gt;</w:t>
+      </w:r>
+    </w:p>
+    <w:p>
+      <w:pPr>
+        <w:pStyle w:val="NoSpacing"/>
+        <w:rPr>
+          <w:rFonts w:eastAsia="Times New Roman" w:cstheme="minorHAnsi"/>
+          <w:kern w:val="0"/>
+          <w:lang w:eastAsia="en-IN"/>
+          <w14:ligatures w14:val="none"/>
+        </w:rPr>
+      </w:pPr>
+      <w:r>
+        <w:rPr>
+          <w:rFonts w:eastAsia="Times New Roman" w:cstheme="minorHAnsi"/>
+          <w:kern w:val="0"/>
+          <w:lang w:eastAsia="en-IN"/>
+          <w14:ligatures w14:val="none"/>
+        </w:rPr>
+        <w:t>&lt;/configuration&gt;</w:t>
+      </w:r>
+    </w:p>
+    <w:p>
+      <w:pPr>
+        <w:pStyle w:val="NoSpacing"/>
+        <w:rPr>
+          <w:rFonts w:eastAsia="Times New Roman" w:cstheme="minorHAnsi"/>
+          <w:kern w:val="0"/>
+          <w:lang w:eastAsia="en-IN"/>
+          <w14:ligatures w14:val="none"/>
+        </w:rPr>
+      </w:pPr>
+    </w:p>
+    <w:p>
+      <w:pPr>
+        <w:pStyle w:val="NoSpacing"/>
+        <w:rPr>
+          <w:rFonts w:eastAsia="Times New Roman" w:cstheme="minorHAnsi"/>
+          <w:kern w:val="0"/>
+          <w:lang w:eastAsia="en-IN"/>
+          <w14:ligatures w14:val="none"/>
+        </w:rPr>
+      </w:pPr>
+      <w:r>
+        <w:rPr>
+          <w:rFonts w:eastAsia="Times New Roman" w:cstheme="minorHAnsi"/>
+          <w:kern w:val="0"/>
+          <w:lang w:eastAsia="en-IN"/>
+          <w14:ligatures w14:val="none"/>
+        </w:rPr>
+        <w:t>Similarly,</w:t>
+      </w:r>
+      <w:r>
+        <w:rPr>
+          <w:rFonts w:eastAsia="Times New Roman" w:cstheme="minorHAnsi"/>
+          <w:kern w:val="0"/>
+          <w:lang w:eastAsia="en-IN"/>
+          <w14:ligatures w14:val="none"/>
+        </w:rPr>
+        <w:t xml:space="preserve"> you can configure for GCP, AWS, JFrog etc.</w:t>
+      </w:r>
+    </w:p>
+    <w:p>
+      <w:pPr>
+        <w:pStyle w:val="NoSpacing"/>
+        <w:rPr>
+          <w:rFonts w:eastAsia="Times New Roman" w:cstheme="minorHAnsi"/>
+          <w:kern w:val="0"/>
+          <w:lang w:eastAsia="en-IN"/>
+          <w14:ligatures w14:val="none"/>
+        </w:rPr>
+      </w:pPr>
+      <w:r>
+        <w:rPr>
+          <w:rFonts w:eastAsia="Times New Roman" w:cstheme="minorHAnsi"/>
+          <w:kern w:val="0"/>
+          <w:highlight w:val="yellow"/>
+          <w:lang w:eastAsia="en-IN"/>
+          <w14:ligatures w14:val="none"/>
+        </w:rPr>
+        <w:lastRenderedPageBreak/>
+        <w:t>Pushing Docker images from your local to remote Docker hub repository</w:t>
+      </w:r>
+      <w:r>
+        <w:rPr>
+          <w:rFonts w:eastAsia="Times New Roman" w:cstheme="minorHAnsi"/>
+          <w:kern w:val="0"/>
+          <w:lang w:eastAsia="en-IN"/>
+          <w14:ligatures w14:val="none"/>
+        </w:rPr>
+        <w:br/>
+      </w:r>
+      <w:r>
+        <w:rPr>
+          <w:rFonts w:eastAsia="Times New Roman" w:cstheme="minorHAnsi"/>
+          <w:kern w:val="0"/>
+          <w:lang w:eastAsia="en-IN"/>
+          <w14:ligatures w14:val="none"/>
+        </w:rPr>
+        <w:br/>
+      </w:r>
     </w:p>
     <w:p>
       <w:pPr>

</xml_diff>